<commit_message>
Done with creating the model and controller for the user
</commit_message>
<xml_diff>
--- a/Documentation.docx
+++ b/Documentation.docx
@@ -141,8 +141,207 @@
           <w:sz w:val="40"/>
           <w:szCs w:val="40"/>
         </w:rPr>
-        <w:t>using // mongoose.connect, also configure the cors</w:t>
-      </w:r>
+        <w:t>using // mongoose.connect, configure the cors</w:t>
+      </w:r>
+      <w:r>
+        <w:rPr>
+          <w:sz w:val="40"/>
+          <w:szCs w:val="40"/>
+        </w:rPr>
+        <w:t>, and add the middleware</w:t>
+      </w:r>
+      <w:r>
+        <w:rPr>
+          <w:sz w:val="40"/>
+          <w:szCs w:val="40"/>
+        </w:rPr>
+        <w:t>s</w:t>
+      </w:r>
+      <w:r>
+        <w:rPr>
+          <w:sz w:val="40"/>
+          <w:szCs w:val="40"/>
+        </w:rPr>
+        <w:t xml:space="preserve"> // app.use(express.json())</w:t>
+      </w:r>
+      <w:r>
+        <w:rPr>
+          <w:sz w:val="40"/>
+          <w:szCs w:val="40"/>
+        </w:rPr>
+        <w:t>, //</w:t>
+      </w:r>
+      <w:r>
+        <w:rPr>
+          <w:sz w:val="40"/>
+          <w:szCs w:val="40"/>
+        </w:rPr>
+        <w:t xml:space="preserve"> </w:t>
+      </w:r>
+      <w:r>
+        <w:rPr>
+          <w:sz w:val="40"/>
+          <w:szCs w:val="40"/>
+        </w:rPr>
+        <w:t>app.use(cookieParser())</w:t>
+      </w:r>
+    </w:p>
+    <w:p>
+      <w:pPr>
+        <w:rPr>
+          <w:sz w:val="40"/>
+          <w:szCs w:val="40"/>
+        </w:rPr>
+      </w:pPr>
+      <w:r>
+        <w:rPr>
+          <w:sz w:val="40"/>
+          <w:szCs w:val="40"/>
+        </w:rPr>
+        <w:t xml:space="preserve">Step-3: </w:t>
+      </w:r>
+      <w:r>
+        <w:rPr>
+          <w:sz w:val="40"/>
+          <w:szCs w:val="40"/>
+        </w:rPr>
+        <w:t xml:space="preserve">Create a user model inside // User.js, in </w:t>
+      </w:r>
+      <w:proofErr w:type="gramStart"/>
+      <w:r>
+        <w:rPr>
+          <w:sz w:val="40"/>
+          <w:szCs w:val="40"/>
+        </w:rPr>
+        <w:t>models</w:t>
+      </w:r>
+      <w:proofErr w:type="gramEnd"/>
+      <w:r>
+        <w:rPr>
+          <w:sz w:val="40"/>
+          <w:szCs w:val="40"/>
+        </w:rPr>
+        <w:t xml:space="preserve"> folder</w:t>
+      </w:r>
+      <w:r>
+        <w:rPr>
+          <w:sz w:val="40"/>
+          <w:szCs w:val="40"/>
+        </w:rPr>
+        <w:t>, then create a register controller function inside // auth-controller.js, in auth/</w:t>
+      </w:r>
+      <w:proofErr w:type="gramStart"/>
+      <w:r>
+        <w:rPr>
+          <w:sz w:val="40"/>
+          <w:szCs w:val="40"/>
+        </w:rPr>
+        <w:t>controllers</w:t>
+      </w:r>
+      <w:proofErr w:type="gramEnd"/>
+      <w:r>
+        <w:rPr>
+          <w:sz w:val="40"/>
+          <w:szCs w:val="40"/>
+        </w:rPr>
+        <w:t xml:space="preserve"> </w:t>
+      </w:r>
+      <w:r>
+        <w:rPr>
+          <w:sz w:val="40"/>
+          <w:szCs w:val="40"/>
+        </w:rPr>
+        <w:t>folder</w:t>
+      </w:r>
+    </w:p>
+    <w:p>
+      <w:pPr>
+        <w:rPr>
+          <w:sz w:val="40"/>
+          <w:szCs w:val="40"/>
+        </w:rPr>
+      </w:pPr>
+      <w:r>
+        <w:rPr>
+          <w:sz w:val="40"/>
+          <w:szCs w:val="40"/>
+        </w:rPr>
+        <w:t>Step-4: Create routes inside //authRoutes.js, in auth/routes folder, then do a post route for register</w:t>
+      </w:r>
+      <w:r>
+        <w:rPr>
+          <w:sz w:val="40"/>
+          <w:szCs w:val="40"/>
+        </w:rPr>
+        <w:t xml:space="preserve"> using router and // RegisterUser, from controller</w:t>
+      </w:r>
+      <w:r>
+        <w:rPr>
+          <w:sz w:val="40"/>
+          <w:szCs w:val="40"/>
+        </w:rPr>
+        <w:t xml:space="preserve"> give it a path /register</w:t>
+      </w:r>
+      <w:r>
+        <w:rPr>
+          <w:sz w:val="40"/>
+          <w:szCs w:val="40"/>
+        </w:rPr>
+        <w:t>, then export the router</w:t>
+      </w:r>
+    </w:p>
+    <w:p>
+      <w:pPr>
+        <w:rPr>
+          <w:sz w:val="40"/>
+          <w:szCs w:val="40"/>
+        </w:rPr>
+      </w:pPr>
+      <w:r>
+        <w:rPr>
+          <w:sz w:val="40"/>
+          <w:szCs w:val="40"/>
+        </w:rPr>
+        <w:t>==== Moving to Client</w:t>
+      </w:r>
+      <w:r>
+        <w:rPr>
+          <w:sz w:val="40"/>
+          <w:szCs w:val="40"/>
+        </w:rPr>
+        <w:t xml:space="preserve"> ====</w:t>
+      </w:r>
+    </w:p>
+    <w:p>
+      <w:pPr>
+        <w:rPr>
+          <w:sz w:val="40"/>
+          <w:szCs w:val="40"/>
+        </w:rPr>
+      </w:pPr>
+      <w:r>
+        <w:rPr>
+          <w:sz w:val="40"/>
+          <w:szCs w:val="40"/>
+        </w:rPr>
+        <w:t xml:space="preserve">Step-5: </w:t>
+      </w:r>
+    </w:p>
+    <w:p>
+      <w:pPr>
+        <w:rPr>
+          <w:sz w:val="40"/>
+          <w:szCs w:val="40"/>
+        </w:rPr>
+      </w:pPr>
+    </w:p>
+    <w:p>
+      <w:pPr>
+        <w:rPr>
+          <w:sz w:val="40"/>
+          <w:szCs w:val="40"/>
+        </w:rPr>
+      </w:pPr>
     </w:p>
     <w:sectPr>
       <w:pgSz w:w="11906" w:h="16838"/>

</xml_diff>

<commit_message>
Done with configuring the store, creating the auth-slice
</commit_message>
<xml_diff>
--- a/Documentation.docx
+++ b/Documentation.docx
@@ -205,23 +205,7 @@
           <w:sz w:val="40"/>
           <w:szCs w:val="40"/>
         </w:rPr>
-        <w:t xml:space="preserve">Create a user model inside // User.js, in </w:t>
-      </w:r>
-      <w:proofErr w:type="gramStart"/>
-      <w:r>
-        <w:rPr>
-          <w:sz w:val="40"/>
-          <w:szCs w:val="40"/>
-        </w:rPr>
-        <w:t>models</w:t>
-      </w:r>
-      <w:proofErr w:type="gramEnd"/>
-      <w:r>
-        <w:rPr>
-          <w:sz w:val="40"/>
-          <w:szCs w:val="40"/>
-        </w:rPr>
-        <w:t xml:space="preserve"> folder</w:t>
+        <w:t>Create a user model inside // User.js, in models folder</w:t>
       </w:r>
       <w:r>
         <w:rPr>
@@ -230,21 +214,12 @@
         </w:rPr>
         <w:t>, then create a register controller function inside // auth-controller.js, in auth/</w:t>
       </w:r>
-      <w:proofErr w:type="gramStart"/>
-      <w:r>
-        <w:rPr>
-          <w:sz w:val="40"/>
-          <w:szCs w:val="40"/>
-        </w:rPr>
-        <w:t>controllers</w:t>
-      </w:r>
-      <w:proofErr w:type="gramEnd"/>
-      <w:r>
-        <w:rPr>
-          <w:sz w:val="40"/>
-          <w:szCs w:val="40"/>
-        </w:rPr>
-        <w:t xml:space="preserve"> </w:t>
+      <w:r>
+        <w:rPr>
+          <w:sz w:val="40"/>
+          <w:szCs w:val="40"/>
+        </w:rPr>
+        <w:t xml:space="preserve">controllers </w:t>
       </w:r>
       <w:r>
         <w:rPr>
@@ -315,6 +290,7 @@
     <w:p>
       <w:pPr>
         <w:rPr>
+          <w:rFonts w:asciiTheme="majorHAnsi" w:hAnsiTheme="majorHAnsi"/>
           <w:sz w:val="40"/>
           <w:szCs w:val="40"/>
         </w:rPr>
@@ -326,6 +302,390 @@
         </w:rPr>
         <w:t xml:space="preserve">Step-5: </w:t>
       </w:r>
+      <w:r>
+        <w:rPr>
+          <w:sz w:val="40"/>
+          <w:szCs w:val="40"/>
+        </w:rPr>
+        <w:t xml:space="preserve">Initialize the vite project </w:t>
+      </w:r>
+      <w:r>
+        <w:rPr>
+          <w:sz w:val="40"/>
+          <w:szCs w:val="40"/>
+        </w:rPr>
+        <w:t xml:space="preserve">// npm create vite@latest, </w:t>
+      </w:r>
+      <w:r>
+        <w:rPr>
+          <w:sz w:val="40"/>
+          <w:szCs w:val="40"/>
+        </w:rPr>
+        <w:t xml:space="preserve">install modules like // npm i react-redux </w:t>
+      </w:r>
+      <w:r>
+        <w:rPr>
+          <w:rFonts w:asciiTheme="majorHAnsi" w:hAnsiTheme="majorHAnsi"/>
+          <w:sz w:val="40"/>
+          <w:szCs w:val="40"/>
+        </w:rPr>
+        <w:t>@reduxjs/toolkit</w:t>
+      </w:r>
+      <w:r>
+        <w:rPr>
+          <w:rFonts w:asciiTheme="majorHAnsi" w:hAnsiTheme="majorHAnsi"/>
+          <w:sz w:val="40"/>
+          <w:szCs w:val="40"/>
+        </w:rPr>
+        <w:t xml:space="preserve"> </w:t>
+      </w:r>
+      <w:r>
+        <w:rPr>
+          <w:rFonts w:asciiTheme="majorHAnsi" w:hAnsiTheme="majorHAnsi"/>
+          <w:sz w:val="40"/>
+          <w:szCs w:val="40"/>
+        </w:rPr>
+        <w:t>react-router-dom</w:t>
+      </w:r>
+      <w:r>
+        <w:rPr>
+          <w:rFonts w:asciiTheme="majorHAnsi" w:hAnsiTheme="majorHAnsi"/>
+          <w:sz w:val="40"/>
+          <w:szCs w:val="40"/>
+        </w:rPr>
+        <w:t xml:space="preserve">, </w:t>
+      </w:r>
+      <w:r>
+        <w:rPr>
+          <w:rFonts w:asciiTheme="majorHAnsi" w:hAnsiTheme="majorHAnsi"/>
+          <w:sz w:val="40"/>
+          <w:szCs w:val="40"/>
+        </w:rPr>
+        <w:t>then set up the tailwind</w:t>
+      </w:r>
+      <w:r>
+        <w:rPr>
+          <w:rFonts w:asciiTheme="majorHAnsi" w:hAnsiTheme="majorHAnsi"/>
+          <w:sz w:val="40"/>
+          <w:szCs w:val="40"/>
+        </w:rPr>
+        <w:t xml:space="preserve"> // </w:t>
+      </w:r>
+      <w:r>
+        <w:rPr>
+          <w:rFonts w:asciiTheme="majorHAnsi" w:hAnsiTheme="majorHAnsi"/>
+          <w:sz w:val="40"/>
+          <w:szCs w:val="40"/>
+        </w:rPr>
+        <w:t>npm install tailwindcss @tailwindcss/vite</w:t>
+      </w:r>
+      <w:r>
+        <w:rPr>
+          <w:rFonts w:asciiTheme="majorHAnsi" w:hAnsiTheme="majorHAnsi"/>
+          <w:sz w:val="40"/>
+          <w:szCs w:val="40"/>
+        </w:rPr>
+        <w:t xml:space="preserve">, </w:t>
+      </w:r>
+      <w:r>
+        <w:rPr>
+          <w:rFonts w:asciiTheme="majorHAnsi" w:hAnsiTheme="majorHAnsi"/>
+          <w:sz w:val="40"/>
+          <w:szCs w:val="40"/>
+        </w:rPr>
+        <w:t>create a // tailwind.config.js</w:t>
+      </w:r>
+      <w:r>
+        <w:rPr>
+          <w:rFonts w:asciiTheme="majorHAnsi" w:hAnsiTheme="majorHAnsi"/>
+          <w:sz w:val="40"/>
+          <w:szCs w:val="40"/>
+        </w:rPr>
+        <w:t>,</w:t>
+      </w:r>
+      <w:r>
+        <w:rPr>
+          <w:rFonts w:asciiTheme="majorHAnsi" w:hAnsiTheme="majorHAnsi"/>
+          <w:sz w:val="40"/>
+          <w:szCs w:val="40"/>
+        </w:rPr>
+        <w:t xml:space="preserve"> copy and paste // tsconfig.json, in the </w:t>
+      </w:r>
+      <w:r>
+        <w:rPr>
+          <w:rFonts w:asciiTheme="majorHAnsi" w:hAnsiTheme="majorHAnsi"/>
+          <w:sz w:val="40"/>
+          <w:szCs w:val="40"/>
+        </w:rPr>
+        <w:t>// jsconfig.json,</w:t>
+      </w:r>
+      <w:r>
+        <w:rPr>
+          <w:rFonts w:asciiTheme="majorHAnsi" w:hAnsiTheme="majorHAnsi"/>
+          <w:sz w:val="40"/>
+          <w:szCs w:val="40"/>
+        </w:rPr>
+        <w:t xml:space="preserve"> also configure the // vite.config.js</w:t>
+      </w:r>
+      <w:r>
+        <w:rPr>
+          <w:rFonts w:asciiTheme="majorHAnsi" w:hAnsiTheme="majorHAnsi"/>
+          <w:sz w:val="40"/>
+          <w:szCs w:val="40"/>
+        </w:rPr>
+        <w:t>, accordance to schadcn documentation</w:t>
+      </w:r>
+      <w:r>
+        <w:rPr>
+          <w:rFonts w:asciiTheme="majorHAnsi" w:hAnsiTheme="majorHAnsi"/>
+          <w:sz w:val="40"/>
+          <w:szCs w:val="40"/>
+        </w:rPr>
+        <w:t xml:space="preserve">, then do // </w:t>
+      </w:r>
+      <w:r>
+        <w:rPr>
+          <w:rFonts w:asciiTheme="majorHAnsi" w:hAnsiTheme="majorHAnsi"/>
+          <w:sz w:val="40"/>
+          <w:szCs w:val="40"/>
+        </w:rPr>
+        <w:t>npx shadcn@latest init</w:t>
+      </w:r>
+      <w:r>
+        <w:rPr>
+          <w:rFonts w:asciiTheme="majorHAnsi" w:hAnsiTheme="majorHAnsi"/>
+          <w:sz w:val="40"/>
+          <w:szCs w:val="40"/>
+        </w:rPr>
+        <w:t>, and follow the documentation</w:t>
+      </w:r>
+    </w:p>
+    <w:p>
+      <w:pPr>
+        <w:rPr>
+          <w:rFonts w:asciiTheme="majorHAnsi" w:hAnsiTheme="majorHAnsi"/>
+          <w:sz w:val="40"/>
+          <w:szCs w:val="40"/>
+        </w:rPr>
+      </w:pPr>
+      <w:r>
+        <w:rPr>
+          <w:rFonts w:asciiTheme="majorHAnsi" w:hAnsiTheme="majorHAnsi"/>
+          <w:sz w:val="40"/>
+          <w:szCs w:val="40"/>
+        </w:rPr>
+        <w:t xml:space="preserve">Step-6: </w:t>
+      </w:r>
+      <w:r>
+        <w:rPr>
+          <w:rFonts w:asciiTheme="majorHAnsi" w:hAnsiTheme="majorHAnsi"/>
+          <w:sz w:val="40"/>
+          <w:szCs w:val="40"/>
+        </w:rPr>
+        <w:t>Cover the app in the main.jsx with browser router from react router dom</w:t>
+      </w:r>
+      <w:r>
+        <w:rPr>
+          <w:rFonts w:asciiTheme="majorHAnsi" w:hAnsiTheme="majorHAnsi"/>
+          <w:sz w:val="40"/>
+          <w:szCs w:val="40"/>
+        </w:rPr>
+        <w:t>,</w:t>
+      </w:r>
+      <w:r>
+        <w:rPr>
+          <w:rFonts w:asciiTheme="majorHAnsi" w:hAnsiTheme="majorHAnsi"/>
+          <w:sz w:val="40"/>
+          <w:szCs w:val="40"/>
+        </w:rPr>
+        <w:t xml:space="preserve"> then initialize the  redux</w:t>
+      </w:r>
+      <w:r>
+        <w:rPr>
+          <w:rFonts w:asciiTheme="majorHAnsi" w:hAnsiTheme="majorHAnsi"/>
+          <w:sz w:val="40"/>
+          <w:szCs w:val="40"/>
+        </w:rPr>
+        <w:t xml:space="preserve"> by</w:t>
+      </w:r>
+      <w:r>
+        <w:rPr>
+          <w:rFonts w:asciiTheme="majorHAnsi" w:hAnsiTheme="majorHAnsi"/>
+          <w:sz w:val="40"/>
+          <w:szCs w:val="40"/>
+        </w:rPr>
+        <w:t xml:space="preserve"> creat</w:t>
+      </w:r>
+      <w:r>
+        <w:rPr>
+          <w:rFonts w:asciiTheme="majorHAnsi" w:hAnsiTheme="majorHAnsi"/>
+          <w:sz w:val="40"/>
+          <w:szCs w:val="40"/>
+        </w:rPr>
+        <w:t>ing</w:t>
+      </w:r>
+      <w:r>
+        <w:rPr>
+          <w:rFonts w:asciiTheme="majorHAnsi" w:hAnsiTheme="majorHAnsi"/>
+          <w:sz w:val="40"/>
+          <w:szCs w:val="40"/>
+        </w:rPr>
+        <w:t xml:space="preserve"> a store </w:t>
+      </w:r>
+      <w:r>
+        <w:rPr>
+          <w:rFonts w:asciiTheme="majorHAnsi" w:hAnsiTheme="majorHAnsi"/>
+          <w:sz w:val="40"/>
+          <w:szCs w:val="40"/>
+        </w:rPr>
+        <w:lastRenderedPageBreak/>
+        <w:t>folder inside src, cr</w:t>
+      </w:r>
+      <w:r>
+        <w:rPr>
+          <w:rFonts w:asciiTheme="majorHAnsi" w:hAnsiTheme="majorHAnsi"/>
+          <w:sz w:val="40"/>
+          <w:szCs w:val="40"/>
+        </w:rPr>
+        <w:t xml:space="preserve">eate // store.js, file and // auth-slice, folder inside the store, create //index.js file inside it </w:t>
+      </w:r>
+    </w:p>
+    <w:p>
+      <w:pPr>
+        <w:rPr>
+          <w:rFonts w:asciiTheme="majorHAnsi" w:hAnsiTheme="majorHAnsi"/>
+          <w:sz w:val="40"/>
+          <w:szCs w:val="40"/>
+        </w:rPr>
+      </w:pPr>
+      <w:r>
+        <w:rPr>
+          <w:rFonts w:asciiTheme="majorHAnsi" w:hAnsiTheme="majorHAnsi"/>
+          <w:sz w:val="40"/>
+          <w:szCs w:val="40"/>
+        </w:rPr>
+        <w:t>Step-7: Create a slice using // createSlice, from redux toolkit</w:t>
+      </w:r>
+      <w:r>
+        <w:rPr>
+          <w:rFonts w:asciiTheme="majorHAnsi" w:hAnsiTheme="majorHAnsi"/>
+          <w:sz w:val="40"/>
+          <w:szCs w:val="40"/>
+        </w:rPr>
+        <w:t>,</w:t>
+      </w:r>
+      <w:r>
+        <w:rPr>
+          <w:rFonts w:asciiTheme="majorHAnsi" w:hAnsiTheme="majorHAnsi"/>
+          <w:sz w:val="40"/>
+          <w:szCs w:val="40"/>
+        </w:rPr>
+        <w:t xml:space="preserve"> </w:t>
+      </w:r>
+      <w:r>
+        <w:rPr>
+          <w:rFonts w:asciiTheme="majorHAnsi" w:hAnsiTheme="majorHAnsi"/>
+          <w:sz w:val="40"/>
+          <w:szCs w:val="40"/>
+        </w:rPr>
+        <w:t xml:space="preserve">define the initial state and pass </w:t>
+      </w:r>
+      <w:r>
+        <w:rPr>
+          <w:rFonts w:asciiTheme="majorHAnsi" w:hAnsiTheme="majorHAnsi"/>
+          <w:sz w:val="40"/>
+          <w:szCs w:val="40"/>
+        </w:rPr>
+        <w:t>it in the slice with reducers</w:t>
+      </w:r>
+      <w:r>
+        <w:rPr>
+          <w:rFonts w:asciiTheme="majorHAnsi" w:hAnsiTheme="majorHAnsi"/>
+          <w:sz w:val="40"/>
+          <w:szCs w:val="40"/>
+        </w:rPr>
+        <w:t>, export the reducers and actions</w:t>
+      </w:r>
+      <w:r>
+        <w:rPr>
+          <w:rFonts w:asciiTheme="majorHAnsi" w:hAnsiTheme="majorHAnsi"/>
+          <w:sz w:val="40"/>
+          <w:szCs w:val="40"/>
+        </w:rPr>
+        <w:t>,</w:t>
+      </w:r>
+      <w:r>
+        <w:rPr>
+          <w:rFonts w:asciiTheme="majorHAnsi" w:hAnsiTheme="majorHAnsi"/>
+          <w:sz w:val="40"/>
+          <w:szCs w:val="40"/>
+        </w:rPr>
+        <w:t xml:space="preserve"> then </w:t>
+      </w:r>
+      <w:r>
+        <w:rPr>
+          <w:rFonts w:asciiTheme="majorHAnsi" w:hAnsiTheme="majorHAnsi"/>
+          <w:sz w:val="40"/>
+          <w:szCs w:val="40"/>
+        </w:rPr>
+        <w:t xml:space="preserve">configure the store with //configureStore, from redux toolkit </w:t>
+      </w:r>
+      <w:r>
+        <w:rPr>
+          <w:rFonts w:asciiTheme="majorHAnsi" w:hAnsiTheme="majorHAnsi"/>
+          <w:sz w:val="40"/>
+          <w:szCs w:val="40"/>
+        </w:rPr>
+        <w:t>by</w:t>
+      </w:r>
+      <w:r>
+        <w:rPr>
+          <w:rFonts w:asciiTheme="majorHAnsi" w:hAnsiTheme="majorHAnsi"/>
+          <w:sz w:val="40"/>
+          <w:szCs w:val="40"/>
+        </w:rPr>
+        <w:t xml:space="preserve"> pass</w:t>
+      </w:r>
+      <w:r>
+        <w:rPr>
+          <w:rFonts w:asciiTheme="majorHAnsi" w:hAnsiTheme="majorHAnsi"/>
+          <w:sz w:val="40"/>
+          <w:szCs w:val="40"/>
+        </w:rPr>
+        <w:t>ing</w:t>
+      </w:r>
+      <w:r>
+        <w:rPr>
+          <w:rFonts w:asciiTheme="majorHAnsi" w:hAnsiTheme="majorHAnsi"/>
+          <w:sz w:val="40"/>
+          <w:szCs w:val="40"/>
+        </w:rPr>
+        <w:t xml:space="preserve"> the auth slice as // authReducer, export the store</w:t>
+      </w:r>
+      <w:r>
+        <w:rPr>
+          <w:rFonts w:asciiTheme="majorHAnsi" w:hAnsiTheme="majorHAnsi"/>
+          <w:sz w:val="40"/>
+          <w:szCs w:val="40"/>
+        </w:rPr>
+        <w:t xml:space="preserve"> </w:t>
+      </w:r>
+      <w:r>
+        <w:rPr>
+          <w:rFonts w:asciiTheme="majorHAnsi" w:hAnsiTheme="majorHAnsi"/>
+          <w:sz w:val="40"/>
+          <w:szCs w:val="40"/>
+        </w:rPr>
+        <w:t>and wrap the app in main.jsx with provider containing store</w:t>
+      </w:r>
+    </w:p>
+    <w:p>
+      <w:pPr>
+        <w:rPr>
+          <w:sz w:val="40"/>
+          <w:szCs w:val="40"/>
+        </w:rPr>
+      </w:pPr>
     </w:p>
     <w:p>
       <w:pPr>
@@ -1189,7 +1549,6 @@
   <w:style w:type="character" w:default="1" w:styleId="DefaultParagraphFont">
     <w:name w:val="Default Paragraph Font"/>
     <w:uiPriority w:val="1"/>
-    <w:semiHidden/>
     <w:unhideWhenUsed/>
   </w:style>
   <w:style w:type="table" w:default="1" w:styleId="TableNormal">
@@ -1501,6 +1860,36 @@
       <w:smallCaps/>
       <w:color w:val="0F4761" w:themeColor="accent1" w:themeShade="BF"/>
       <w:spacing w:val="5"/>
+    </w:rPr>
+  </w:style>
+  <w:style w:type="paragraph" w:styleId="HTMLPreformatted">
+    <w:name w:val="HTML Preformatted"/>
+    <w:basedOn w:val="Normal"/>
+    <w:link w:val="HTMLPreformattedChar"/>
+    <w:uiPriority w:val="99"/>
+    <w:semiHidden/>
+    <w:unhideWhenUsed/>
+    <w:rsid w:val="00BE3579"/>
+    <w:pPr>
+      <w:spacing w:after="0" w:line="240" w:lineRule="auto"/>
+    </w:pPr>
+    <w:rPr>
+      <w:rFonts w:ascii="Consolas" w:hAnsi="Consolas"/>
+      <w:sz w:val="20"/>
+      <w:szCs w:val="20"/>
+    </w:rPr>
+  </w:style>
+  <w:style w:type="character" w:customStyle="1" w:styleId="HTMLPreformattedChar">
+    <w:name w:val="HTML Preformatted Char"/>
+    <w:basedOn w:val="DefaultParagraphFont"/>
+    <w:link w:val="HTMLPreformatted"/>
+    <w:uiPriority w:val="99"/>
+    <w:semiHidden/>
+    <w:rsid w:val="00BE3579"/>
+    <w:rPr>
+      <w:rFonts w:ascii="Consolas" w:hAnsi="Consolas"/>
+      <w:sz w:val="20"/>
+      <w:szCs w:val="20"/>
     </w:rPr>
   </w:style>
 </w:styles>

</xml_diff>

<commit_message>
Created a Checkauth compnent to finalize the routing, completed the login and register pages with complete css
</commit_message>
<xml_diff>
--- a/Documentation.docx
+++ b/Documentation.docx
@@ -701,6 +701,14 @@
           <w:sz w:val="40"/>
           <w:szCs w:val="40"/>
         </w:rPr>
+        <w:t>,</w:t>
+      </w:r>
+      <w:r>
+        <w:rPr>
+          <w:rFonts w:asciiTheme="majorHAnsi" w:hAnsiTheme="majorHAnsi"/>
+          <w:sz w:val="40"/>
+          <w:szCs w:val="40"/>
+        </w:rPr>
         <w:t xml:space="preserve"> inside it create auth folder with // login.jsx and register.jsx, file also create auth folder inside component with // layout.jsx,</w:t>
       </w:r>
       <w:r>
@@ -734,24 +742,146 @@
           <w:sz w:val="40"/>
           <w:szCs w:val="40"/>
         </w:rPr>
-        <w:t xml:space="preserve">Step-9: </w:t>
+        <w:t>Step-9:</w:t>
+      </w:r>
+      <w:r>
+        <w:rPr>
+          <w:rFonts w:asciiTheme="majorHAnsi" w:hAnsiTheme="majorHAnsi"/>
+          <w:sz w:val="40"/>
+          <w:szCs w:val="40"/>
+        </w:rPr>
+        <w:t xml:space="preserve"> Create complete folder structure in pages and components</w:t>
+      </w:r>
+      <w:r>
+        <w:rPr>
+          <w:rFonts w:asciiTheme="majorHAnsi" w:hAnsiTheme="majorHAnsi"/>
+          <w:sz w:val="40"/>
+          <w:szCs w:val="40"/>
+        </w:rPr>
+        <w:t xml:space="preserve"> folders</w:t>
+      </w:r>
+      <w:r>
+        <w:rPr>
+          <w:rFonts w:asciiTheme="majorHAnsi" w:hAnsiTheme="majorHAnsi"/>
+          <w:sz w:val="40"/>
+          <w:szCs w:val="40"/>
+        </w:rPr>
+        <w:t xml:space="preserve"> and configure the routing for them</w:t>
+      </w:r>
+      <w:r>
+        <w:rPr>
+          <w:rFonts w:asciiTheme="majorHAnsi" w:hAnsiTheme="majorHAnsi"/>
+          <w:sz w:val="40"/>
+          <w:szCs w:val="40"/>
+        </w:rPr>
+        <w:t>, create // privateView, publicView, adminView, editorView, folders inside the pages and components</w:t>
+      </w:r>
+      <w:r>
+        <w:rPr>
+          <w:rFonts w:asciiTheme="majorHAnsi" w:hAnsiTheme="majorHAnsi"/>
+          <w:sz w:val="40"/>
+          <w:szCs w:val="40"/>
+        </w:rPr>
+        <w:t xml:space="preserve"> then create // privateDoc.jsx, privateListing.jsx, publicDoc.jsx, publicListing.jsx, adminPanel.jsx, editorPanel.jsx, for folders inside pages and also create // layout.jsx, header.jsx for each folder in components</w:t>
+      </w:r>
+      <w:r>
+        <w:rPr>
+          <w:rFonts w:asciiTheme="majorHAnsi" w:hAnsiTheme="majorHAnsi"/>
+          <w:sz w:val="40"/>
+          <w:szCs w:val="40"/>
+        </w:rPr>
+        <w:t>, then configure the routing for each page inside the // app.jsx</w:t>
       </w:r>
     </w:p>
     <w:p>
       <w:pPr>
         <w:rPr>
-          <w:sz w:val="40"/>
-          <w:szCs w:val="40"/>
-        </w:rPr>
-      </w:pPr>
+          <w:rFonts w:asciiTheme="majorHAnsi" w:hAnsiTheme="majorHAnsi"/>
+          <w:sz w:val="40"/>
+          <w:szCs w:val="40"/>
+        </w:rPr>
+      </w:pPr>
+      <w:r>
+        <w:rPr>
+          <w:rFonts w:asciiTheme="majorHAnsi" w:hAnsiTheme="majorHAnsi"/>
+          <w:sz w:val="40"/>
+          <w:szCs w:val="40"/>
+        </w:rPr>
+        <w:t>Step-10: Create a common folder inside the components folder,</w:t>
+      </w:r>
+      <w:r>
+        <w:rPr>
+          <w:rFonts w:asciiTheme="majorHAnsi" w:hAnsiTheme="majorHAnsi"/>
+          <w:sz w:val="40"/>
+          <w:szCs w:val="40"/>
+        </w:rPr>
+        <w:t xml:space="preserve">  cr</w:t>
+      </w:r>
+      <w:r>
+        <w:rPr>
+          <w:rFonts w:asciiTheme="majorHAnsi" w:hAnsiTheme="majorHAnsi"/>
+          <w:sz w:val="40"/>
+          <w:szCs w:val="40"/>
+        </w:rPr>
+        <w:t>eate</w:t>
+      </w:r>
+      <w:r>
+        <w:rPr>
+          <w:rFonts w:asciiTheme="majorHAnsi" w:hAnsiTheme="majorHAnsi"/>
+          <w:sz w:val="40"/>
+          <w:szCs w:val="40"/>
+        </w:rPr>
+        <w:t xml:space="preserve"> a </w:t>
+      </w:r>
+      <w:r>
+        <w:rPr>
+          <w:rFonts w:asciiTheme="majorHAnsi" w:hAnsiTheme="majorHAnsi"/>
+          <w:sz w:val="40"/>
+          <w:szCs w:val="40"/>
+        </w:rPr>
+        <w:t xml:space="preserve">// </w:t>
+      </w:r>
+      <w:r>
+        <w:rPr>
+          <w:rFonts w:asciiTheme="majorHAnsi" w:hAnsiTheme="majorHAnsi"/>
+          <w:sz w:val="40"/>
+          <w:szCs w:val="40"/>
+        </w:rPr>
+        <w:t>checkAuth.jsx file inside the common folder</w:t>
+      </w:r>
+      <w:r>
+        <w:rPr>
+          <w:rFonts w:asciiTheme="majorHAnsi" w:hAnsiTheme="majorHAnsi"/>
+          <w:sz w:val="40"/>
+          <w:szCs w:val="40"/>
+        </w:rPr>
+        <w:t>, configure the checkAuth</w:t>
+      </w:r>
+      <w:r>
+        <w:rPr>
+          <w:rFonts w:asciiTheme="majorHAnsi" w:hAnsiTheme="majorHAnsi"/>
+          <w:sz w:val="40"/>
+          <w:szCs w:val="40"/>
+        </w:rPr>
+        <w:t xml:space="preserve"> and wrap each page route with checkAuth file to finalize the routing</w:t>
+      </w:r>
     </w:p>
     <w:p>
       <w:pPr>
         <w:rPr>
-          <w:sz w:val="40"/>
-          <w:szCs w:val="40"/>
-        </w:rPr>
-      </w:pPr>
+          <w:rFonts w:asciiTheme="majorHAnsi" w:hAnsiTheme="majorHAnsi"/>
+          <w:sz w:val="40"/>
+          <w:szCs w:val="40"/>
+        </w:rPr>
+      </w:pPr>
+      <w:r>
+        <w:rPr>
+          <w:rFonts w:asciiTheme="majorHAnsi" w:hAnsiTheme="majorHAnsi"/>
+          <w:sz w:val="40"/>
+          <w:szCs w:val="40"/>
+        </w:rPr>
+        <w:t xml:space="preserve">Step-11: </w:t>
+      </w:r>
     </w:p>
     <w:p>
       <w:pPr>

</xml_diff>

<commit_message>
Completed the register functionality of the frontend and backed now working on login
</commit_message>
<xml_diff>
--- a/Documentation.docx
+++ b/Documentation.docx
@@ -882,6 +882,193 @@
         </w:rPr>
         <w:t xml:space="preserve">Step-11: </w:t>
       </w:r>
+      <w:r>
+        <w:rPr>
+          <w:rFonts w:asciiTheme="majorHAnsi" w:hAnsiTheme="majorHAnsi"/>
+          <w:sz w:val="40"/>
+          <w:szCs w:val="40"/>
+        </w:rPr>
+        <w:t>Create a register form in // register.jsx, then configure the redux, create a asyncthunk function // registerUser, inside the slice</w:t>
+      </w:r>
+      <w:r>
+        <w:rPr>
+          <w:rFonts w:asciiTheme="majorHAnsi" w:hAnsiTheme="majorHAnsi"/>
+          <w:sz w:val="40"/>
+          <w:szCs w:val="40"/>
+        </w:rPr>
+        <w:t xml:space="preserve">, use async and axios to post the values coming from </w:t>
+      </w:r>
+      <w:r>
+        <w:rPr>
+          <w:rFonts w:asciiTheme="majorHAnsi" w:hAnsiTheme="majorHAnsi"/>
+          <w:sz w:val="40"/>
+          <w:szCs w:val="40"/>
+        </w:rPr>
+        <w:lastRenderedPageBreak/>
+        <w:t>frontend to the server</w:t>
+      </w:r>
+      <w:r>
+        <w:rPr>
+          <w:rFonts w:asciiTheme="majorHAnsi" w:hAnsiTheme="majorHAnsi"/>
+          <w:sz w:val="40"/>
+          <w:szCs w:val="40"/>
+        </w:rPr>
+        <w:t>, then receive the response</w:t>
+      </w:r>
+      <w:r>
+        <w:rPr>
+          <w:rFonts w:asciiTheme="majorHAnsi" w:hAnsiTheme="majorHAnsi"/>
+          <w:sz w:val="40"/>
+          <w:szCs w:val="40"/>
+        </w:rPr>
+        <w:t>, also create extraReducers for fulfilled, rejected, pending state and update the redux state on the basis</w:t>
+      </w:r>
+    </w:p>
+    <w:p>
+      <w:pPr>
+        <w:rPr>
+          <w:rFonts w:asciiTheme="majorHAnsi" w:hAnsiTheme="majorHAnsi"/>
+          <w:sz w:val="40"/>
+          <w:szCs w:val="40"/>
+        </w:rPr>
+      </w:pPr>
+      <w:r>
+        <w:rPr>
+          <w:rFonts w:asciiTheme="majorHAnsi" w:hAnsiTheme="majorHAnsi"/>
+          <w:sz w:val="40"/>
+          <w:szCs w:val="40"/>
+        </w:rPr>
+        <w:t xml:space="preserve">Step-12: export the asyncthunk  function and import </w:t>
+      </w:r>
+      <w:r>
+        <w:rPr>
+          <w:rFonts w:asciiTheme="majorHAnsi" w:hAnsiTheme="majorHAnsi"/>
+          <w:sz w:val="40"/>
+          <w:szCs w:val="40"/>
+        </w:rPr>
+        <w:t>it</w:t>
+      </w:r>
+      <w:r>
+        <w:rPr>
+          <w:rFonts w:asciiTheme="majorHAnsi" w:hAnsiTheme="majorHAnsi"/>
+          <w:sz w:val="40"/>
+          <w:szCs w:val="40"/>
+        </w:rPr>
+        <w:t xml:space="preserve"> in the register.jsx, use the</w:t>
+      </w:r>
+      <w:r>
+        <w:rPr>
+          <w:rFonts w:asciiTheme="majorHAnsi" w:hAnsiTheme="majorHAnsi"/>
+          <w:sz w:val="40"/>
+          <w:szCs w:val="40"/>
+        </w:rPr>
+        <w:t xml:space="preserve"> //</w:t>
+      </w:r>
+      <w:r>
+        <w:rPr>
+          <w:rFonts w:asciiTheme="majorHAnsi" w:hAnsiTheme="majorHAnsi"/>
+          <w:sz w:val="40"/>
+          <w:szCs w:val="40"/>
+        </w:rPr>
+        <w:t xml:space="preserve"> </w:t>
+      </w:r>
+      <w:r>
+        <w:rPr>
+          <w:rFonts w:asciiTheme="majorHAnsi" w:hAnsiTheme="majorHAnsi"/>
+          <w:sz w:val="40"/>
+          <w:szCs w:val="40"/>
+        </w:rPr>
+        <w:t>useDispatch()</w:t>
+      </w:r>
+      <w:r>
+        <w:rPr>
+          <w:rFonts w:asciiTheme="majorHAnsi" w:hAnsiTheme="majorHAnsi"/>
+          <w:sz w:val="40"/>
+          <w:szCs w:val="40"/>
+        </w:rPr>
+        <w:t xml:space="preserve"> and</w:t>
+      </w:r>
+      <w:r>
+        <w:rPr>
+          <w:rFonts w:asciiTheme="majorHAnsi" w:hAnsiTheme="majorHAnsi"/>
+          <w:sz w:val="40"/>
+          <w:szCs w:val="40"/>
+        </w:rPr>
+        <w:t xml:space="preserve"> //useNavigate()</w:t>
+      </w:r>
+      <w:r>
+        <w:rPr>
+          <w:rFonts w:asciiTheme="majorHAnsi" w:hAnsiTheme="majorHAnsi"/>
+          <w:sz w:val="40"/>
+          <w:szCs w:val="40"/>
+        </w:rPr>
+        <w:t xml:space="preserve"> to fire the function on the </w:t>
+      </w:r>
+      <w:r>
+        <w:rPr>
+          <w:rFonts w:asciiTheme="majorHAnsi" w:hAnsiTheme="majorHAnsi"/>
+          <w:sz w:val="40"/>
+          <w:szCs w:val="40"/>
+        </w:rPr>
+        <w:t>onSubmit</w:t>
+      </w:r>
+      <w:r>
+        <w:rPr>
+          <w:rFonts w:asciiTheme="majorHAnsi" w:hAnsiTheme="majorHAnsi"/>
+          <w:sz w:val="40"/>
+          <w:szCs w:val="40"/>
+        </w:rPr>
+        <w:t xml:space="preserve"> </w:t>
+      </w:r>
+      <w:r>
+        <w:rPr>
+          <w:rFonts w:asciiTheme="majorHAnsi" w:hAnsiTheme="majorHAnsi"/>
+          <w:sz w:val="40"/>
+          <w:szCs w:val="40"/>
+        </w:rPr>
+        <w:t>functionality</w:t>
+      </w:r>
+      <w:r>
+        <w:rPr>
+          <w:rFonts w:asciiTheme="majorHAnsi" w:hAnsiTheme="majorHAnsi"/>
+          <w:sz w:val="40"/>
+          <w:szCs w:val="40"/>
+        </w:rPr>
+        <w:t xml:space="preserve"> and navigate us to login</w:t>
+      </w:r>
+      <w:r>
+        <w:rPr>
+          <w:rFonts w:asciiTheme="majorHAnsi" w:hAnsiTheme="majorHAnsi"/>
+          <w:sz w:val="40"/>
+          <w:szCs w:val="40"/>
+        </w:rPr>
+        <w:t>, add the .then functionality to display a toast when</w:t>
+      </w:r>
+      <w:r>
+        <w:rPr>
+          <w:rFonts w:asciiTheme="majorHAnsi" w:hAnsiTheme="majorHAnsi"/>
+          <w:sz w:val="40"/>
+          <w:szCs w:val="40"/>
+        </w:rPr>
+        <w:t xml:space="preserve"> user successfully registers, and error when it fails to register</w:t>
+      </w:r>
+      <w:r>
+        <w:rPr>
+          <w:rFonts w:asciiTheme="majorHAnsi" w:hAnsiTheme="majorHAnsi"/>
+          <w:sz w:val="40"/>
+          <w:szCs w:val="40"/>
+        </w:rPr>
+        <w:t>, also use the // useSelector() in the app.jsx to fetch the register user data from state</w:t>
+      </w:r>
+    </w:p>
+    <w:p>
+      <w:pPr>
+        <w:rPr>
+          <w:rFonts w:asciiTheme="majorHAnsi" w:hAnsiTheme="majorHAnsi"/>
+          <w:sz w:val="40"/>
+          <w:szCs w:val="40"/>
+        </w:rPr>
+      </w:pPr>
     </w:p>
     <w:p>
       <w:pPr>

</xml_diff>

<commit_message>
Completed the login and finally done with authentication, authentication is completed with all the functionality included
</commit_message>
<xml_diff>
--- a/Documentation.docx
+++ b/Documentation.docx
@@ -1060,6 +1060,281 @@
         </w:rPr>
         <w:t>, also use the // useSelector() in the app.jsx to fetch the register user data from state</w:t>
       </w:r>
+    </w:p>
+    <w:p>
+      <w:pPr>
+        <w:rPr>
+          <w:rFonts w:asciiTheme="majorHAnsi" w:hAnsiTheme="majorHAnsi"/>
+          <w:sz w:val="40"/>
+          <w:szCs w:val="40"/>
+        </w:rPr>
+      </w:pPr>
+      <w:r>
+        <w:rPr>
+          <w:rFonts w:asciiTheme="majorHAnsi" w:hAnsiTheme="majorHAnsi"/>
+          <w:sz w:val="40"/>
+          <w:szCs w:val="40"/>
+        </w:rPr>
+        <w:t xml:space="preserve">Step-13: </w:t>
+      </w:r>
+      <w:r>
+        <w:rPr>
+          <w:rFonts w:asciiTheme="majorHAnsi" w:hAnsiTheme="majorHAnsi"/>
+          <w:sz w:val="40"/>
+          <w:szCs w:val="40"/>
+        </w:rPr>
+        <w:t>Similarly create a asyncthunk for register, get the values and axios post method to send the data to the backend</w:t>
+      </w:r>
+      <w:r>
+        <w:rPr>
+          <w:rFonts w:asciiTheme="majorHAnsi" w:hAnsiTheme="majorHAnsi"/>
+          <w:sz w:val="40"/>
+          <w:szCs w:val="40"/>
+        </w:rPr>
+        <w:t>, user the // loginUser, function in // login.jsx, using dispatch and again attach a //.then() and .catch(), method to render the me</w:t>
+      </w:r>
+      <w:r>
+        <w:rPr>
+          <w:rFonts w:asciiTheme="majorHAnsi" w:hAnsiTheme="majorHAnsi"/>
+          <w:sz w:val="40"/>
+          <w:szCs w:val="40"/>
+        </w:rPr>
+        <w:t>s</w:t>
+      </w:r>
+      <w:r>
+        <w:rPr>
+          <w:rFonts w:asciiTheme="majorHAnsi" w:hAnsiTheme="majorHAnsi"/>
+          <w:sz w:val="40"/>
+          <w:szCs w:val="40"/>
+        </w:rPr>
+        <w:t>s</w:t>
+      </w:r>
+      <w:r>
+        <w:rPr>
+          <w:rFonts w:asciiTheme="majorHAnsi" w:hAnsiTheme="majorHAnsi"/>
+          <w:sz w:val="40"/>
+          <w:szCs w:val="40"/>
+        </w:rPr>
+        <w:t>a</w:t>
+      </w:r>
+      <w:r>
+        <w:rPr>
+          <w:rFonts w:asciiTheme="majorHAnsi" w:hAnsiTheme="majorHAnsi"/>
+          <w:sz w:val="40"/>
+          <w:szCs w:val="40"/>
+        </w:rPr>
+        <w:t>ge and toast</w:t>
+      </w:r>
+    </w:p>
+    <w:p>
+      <w:pPr>
+        <w:rPr>
+          <w:rFonts w:asciiTheme="majorHAnsi" w:hAnsiTheme="majorHAnsi"/>
+          <w:sz w:val="40"/>
+          <w:szCs w:val="40"/>
+        </w:rPr>
+      </w:pPr>
+      <w:r>
+        <w:rPr>
+          <w:rFonts w:asciiTheme="majorHAnsi" w:hAnsiTheme="majorHAnsi"/>
+          <w:sz w:val="40"/>
+          <w:szCs w:val="40"/>
+        </w:rPr>
+        <w:t>==== Moving to server ====</w:t>
+      </w:r>
+    </w:p>
+    <w:p>
+      <w:pPr>
+        <w:rPr>
+          <w:rFonts w:asciiTheme="majorHAnsi" w:hAnsiTheme="majorHAnsi"/>
+          <w:sz w:val="40"/>
+          <w:szCs w:val="40"/>
+        </w:rPr>
+      </w:pPr>
+      <w:r>
+        <w:rPr>
+          <w:rFonts w:asciiTheme="majorHAnsi" w:hAnsiTheme="majorHAnsi"/>
+          <w:sz w:val="40"/>
+          <w:szCs w:val="40"/>
+        </w:rPr>
+        <w:t xml:space="preserve">Step-14: </w:t>
+      </w:r>
+      <w:r>
+        <w:rPr>
+          <w:rFonts w:asciiTheme="majorHAnsi" w:hAnsiTheme="majorHAnsi"/>
+          <w:sz w:val="40"/>
+          <w:szCs w:val="40"/>
+        </w:rPr>
+        <w:t>In the authController, create a // loginUser, function</w:t>
+      </w:r>
+      <w:r>
+        <w:rPr>
+          <w:rFonts w:asciiTheme="majorHAnsi" w:hAnsiTheme="majorHAnsi"/>
+          <w:sz w:val="40"/>
+          <w:szCs w:val="40"/>
+        </w:rPr>
+        <w:t xml:space="preserve"> in that first get the data from req.body, then check if user do not exist, if yes then send the response to register, if it does then create a token, save the token to cookie, and send the cookie</w:t>
+      </w:r>
+      <w:r>
+        <w:rPr>
+          <w:rFonts w:asciiTheme="majorHAnsi" w:hAnsiTheme="majorHAnsi"/>
+          <w:sz w:val="40"/>
+          <w:szCs w:val="40"/>
+        </w:rPr>
+        <w:t xml:space="preserve"> and message that user successfully logged</w:t>
+      </w:r>
+      <w:r>
+        <w:rPr>
+          <w:rFonts w:asciiTheme="majorHAnsi" w:hAnsiTheme="majorHAnsi"/>
+          <w:sz w:val="40"/>
+          <w:szCs w:val="40"/>
+        </w:rPr>
+        <w:t xml:space="preserve">, also create a // logoutUser, function </w:t>
+      </w:r>
+    </w:p>
+    <w:p>
+      <w:pPr>
+        <w:rPr>
+          <w:rFonts w:asciiTheme="majorHAnsi" w:hAnsiTheme="majorHAnsi"/>
+          <w:sz w:val="40"/>
+          <w:szCs w:val="40"/>
+        </w:rPr>
+      </w:pPr>
+      <w:r>
+        <w:rPr>
+          <w:rFonts w:asciiTheme="majorHAnsi" w:hAnsiTheme="majorHAnsi"/>
+          <w:sz w:val="40"/>
+          <w:szCs w:val="40"/>
+        </w:rPr>
+        <w:t>Step-15: just delete the cookie in the logoutUser function and send the response to the frontend that user logged</w:t>
+      </w:r>
+      <w:r>
+        <w:rPr>
+          <w:rFonts w:asciiTheme="majorHAnsi" w:hAnsiTheme="majorHAnsi"/>
+          <w:sz w:val="40"/>
+          <w:szCs w:val="40"/>
+        </w:rPr>
+        <w:t xml:space="preserve"> </w:t>
+      </w:r>
+      <w:r>
+        <w:rPr>
+          <w:rFonts w:asciiTheme="majorHAnsi" w:hAnsiTheme="majorHAnsi"/>
+          <w:sz w:val="40"/>
+          <w:szCs w:val="40"/>
+        </w:rPr>
+        <w:t>out successfully</w:t>
+      </w:r>
+      <w:r>
+        <w:rPr>
+          <w:rFonts w:asciiTheme="majorHAnsi" w:hAnsiTheme="majorHAnsi"/>
+          <w:sz w:val="40"/>
+          <w:szCs w:val="40"/>
+        </w:rPr>
+        <w:t xml:space="preserve"> </w:t>
+      </w:r>
+      <w:r>
+        <w:rPr>
+          <w:rFonts w:asciiTheme="majorHAnsi" w:hAnsiTheme="majorHAnsi"/>
+          <w:sz w:val="40"/>
+          <w:szCs w:val="40"/>
+        </w:rPr>
+        <w:t>, create a //authMiddleware, function inside the controller, get the token from cookie if token does not exist return an error, if it does then verify the token and call the next()</w:t>
+      </w:r>
+    </w:p>
+    <w:p>
+      <w:pPr>
+        <w:rPr>
+          <w:rFonts w:asciiTheme="majorHAnsi" w:hAnsiTheme="majorHAnsi"/>
+          <w:sz w:val="40"/>
+          <w:szCs w:val="40"/>
+        </w:rPr>
+      </w:pPr>
+      <w:r>
+        <w:rPr>
+          <w:rFonts w:asciiTheme="majorHAnsi" w:hAnsiTheme="majorHAnsi"/>
+          <w:sz w:val="40"/>
+          <w:szCs w:val="40"/>
+        </w:rPr>
+        <w:lastRenderedPageBreak/>
+        <w:t xml:space="preserve"> </w:t>
+      </w:r>
+      <w:r>
+        <w:rPr>
+          <w:rFonts w:asciiTheme="majorHAnsi" w:hAnsiTheme="majorHAnsi"/>
+          <w:sz w:val="40"/>
+          <w:szCs w:val="40"/>
+        </w:rPr>
+        <w:t>Step-16: export //loginUser, logoutUser, authMiddleware functions and import them in authRoute and configure the routes for them</w:t>
+      </w:r>
+    </w:p>
+    <w:p>
+      <w:pPr>
+        <w:rPr>
+          <w:rFonts w:asciiTheme="majorHAnsi" w:hAnsiTheme="majorHAnsi"/>
+          <w:sz w:val="40"/>
+          <w:szCs w:val="40"/>
+        </w:rPr>
+      </w:pPr>
+      <w:r>
+        <w:rPr>
+          <w:rFonts w:asciiTheme="majorHAnsi" w:hAnsiTheme="majorHAnsi"/>
+          <w:sz w:val="40"/>
+          <w:szCs w:val="40"/>
+        </w:rPr>
+        <w:t>==== Moving to client ====</w:t>
+      </w:r>
+    </w:p>
+    <w:p>
+      <w:pPr>
+        <w:rPr>
+          <w:rFonts w:asciiTheme="majorHAnsi" w:hAnsiTheme="majorHAnsi"/>
+          <w:sz w:val="40"/>
+          <w:szCs w:val="40"/>
+        </w:rPr>
+      </w:pPr>
+      <w:r>
+        <w:rPr>
+          <w:rFonts w:asciiTheme="majorHAnsi" w:hAnsiTheme="majorHAnsi"/>
+          <w:sz w:val="40"/>
+          <w:szCs w:val="40"/>
+        </w:rPr>
+        <w:t>Step-17: Create a //checkAuth, async thunk</w:t>
+      </w:r>
+    </w:p>
+    <w:p>
+      <w:pPr>
+        <w:rPr>
+          <w:rFonts w:asciiTheme="majorHAnsi" w:hAnsiTheme="majorHAnsi"/>
+          <w:sz w:val="40"/>
+          <w:szCs w:val="40"/>
+        </w:rPr>
+      </w:pPr>
+      <w:r>
+        <w:rPr>
+          <w:rFonts w:asciiTheme="majorHAnsi" w:hAnsiTheme="majorHAnsi"/>
+          <w:sz w:val="40"/>
+          <w:szCs w:val="40"/>
+        </w:rPr>
+        <w:br w:type="page"/>
+      </w:r>
+    </w:p>
+    <w:p>
+      <w:pPr>
+        <w:rPr>
+          <w:rFonts w:asciiTheme="majorHAnsi" w:hAnsiTheme="majorHAnsi"/>
+          <w:sz w:val="40"/>
+          <w:szCs w:val="40"/>
+        </w:rPr>
+      </w:pPr>
+    </w:p>
+    <w:p>
+      <w:pPr>
+        <w:rPr>
+          <w:rFonts w:asciiTheme="majorHAnsi" w:hAnsiTheme="majorHAnsi"/>
+          <w:sz w:val="40"/>
+          <w:szCs w:val="40"/>
+        </w:rPr>
+      </w:pPr>
     </w:p>
     <w:p>
       <w:pPr>

</xml_diff>

<commit_message>
Started working on the editor panel, created a slice and state for users in the redux, completed the authentication setup
</commit_message>
<xml_diff>
--- a/Documentation.docx
+++ b/Documentation.docx
@@ -1266,6 +1266,14 @@
         </w:rPr>
         <w:t>Step-16: export //loginUser, logoutUser, authMiddleware functions and import them in authRoute and configure the routes for them</w:t>
       </w:r>
+      <w:r>
+        <w:rPr>
+          <w:rFonts w:asciiTheme="majorHAnsi" w:hAnsiTheme="majorHAnsi"/>
+          <w:sz w:val="40"/>
+          <w:szCs w:val="40"/>
+        </w:rPr>
+        <w:t>, a get route for middleware with // check-auth as a endpoint and routes for login and logout</w:t>
+      </w:r>
     </w:p>
     <w:p>
       <w:pPr>
@@ -1298,8 +1306,627 @@
           <w:sz w:val="40"/>
           <w:szCs w:val="40"/>
         </w:rPr>
-        <w:t>Step-17: Create a //checkAuth, async thunk</w:t>
-      </w:r>
+        <w:t>Step-17:</w:t>
+      </w:r>
+      <w:r>
+        <w:rPr>
+          <w:rFonts w:asciiTheme="majorHAnsi" w:hAnsiTheme="majorHAnsi"/>
+          <w:sz w:val="40"/>
+          <w:szCs w:val="40"/>
+        </w:rPr>
+        <w:t xml:space="preserve"> Create a checkAuth async thunk that sends a </w:t>
+      </w:r>
+      <w:r>
+        <w:rPr>
+          <w:rFonts w:asciiTheme="majorHAnsi" w:hAnsiTheme="majorHAnsi"/>
+          <w:sz w:val="40"/>
+          <w:szCs w:val="40"/>
+        </w:rPr>
+        <w:t xml:space="preserve">// </w:t>
+      </w:r>
+      <w:r>
+        <w:rPr>
+          <w:rFonts w:asciiTheme="majorHAnsi" w:hAnsiTheme="majorHAnsi"/>
+          <w:sz w:val="40"/>
+          <w:szCs w:val="40"/>
+        </w:rPr>
+        <w:t>GET</w:t>
+      </w:r>
+      <w:r>
+        <w:rPr>
+          <w:rFonts w:asciiTheme="majorHAnsi" w:hAnsiTheme="majorHAnsi"/>
+          <w:sz w:val="40"/>
+          <w:szCs w:val="40"/>
+        </w:rPr>
+        <w:t xml:space="preserve">, </w:t>
+      </w:r>
+      <w:r>
+        <w:rPr>
+          <w:rFonts w:asciiTheme="majorHAnsi" w:hAnsiTheme="majorHAnsi"/>
+          <w:sz w:val="40"/>
+          <w:szCs w:val="40"/>
+        </w:rPr>
+        <w:t xml:space="preserve"> request. Export it and use the useDispatch and useEffect hooks to run checkAuth whenever the user logs in, logs out, or refreshes the page</w:t>
+      </w:r>
+    </w:p>
+    <w:p>
+      <w:pPr>
+        <w:rPr>
+          <w:rFonts w:asciiTheme="majorHAnsi" w:hAnsiTheme="majorHAnsi"/>
+          <w:sz w:val="40"/>
+          <w:szCs w:val="40"/>
+        </w:rPr>
+      </w:pPr>
+      <w:r>
+        <w:rPr>
+          <w:rFonts w:asciiTheme="majorHAnsi" w:hAnsiTheme="majorHAnsi"/>
+          <w:sz w:val="40"/>
+          <w:szCs w:val="40"/>
+        </w:rPr>
+        <w:t>Step-18: Done with authentication</w:t>
+      </w:r>
+      <w:r>
+        <w:rPr>
+          <w:rFonts w:asciiTheme="majorHAnsi" w:hAnsiTheme="majorHAnsi"/>
+          <w:sz w:val="40"/>
+          <w:szCs w:val="40"/>
+        </w:rPr>
+        <w:t>, now its time to work on editor panel, complete the editor panel header with a heading and logout button</w:t>
+      </w:r>
+      <w:r>
+        <w:rPr>
+          <w:rFonts w:asciiTheme="majorHAnsi" w:hAnsiTheme="majorHAnsi"/>
+          <w:sz w:val="40"/>
+          <w:szCs w:val="40"/>
+        </w:rPr>
+        <w:t>, create a button to create a document in editor panel</w:t>
+      </w:r>
+    </w:p>
+    <w:p>
+      <w:pPr>
+        <w:rPr>
+          <w:rFonts w:asciiTheme="majorHAnsi" w:hAnsiTheme="majorHAnsi"/>
+          <w:sz w:val="40"/>
+          <w:szCs w:val="40"/>
+        </w:rPr>
+      </w:pPr>
+      <w:r>
+        <w:rPr>
+          <w:rFonts w:asciiTheme="majorHAnsi" w:hAnsiTheme="majorHAnsi"/>
+          <w:sz w:val="40"/>
+          <w:szCs w:val="40"/>
+        </w:rPr>
+        <w:t>Step-19: create a sheet component from schadcn, make the create button as sheet trigger, and in sheet component create a form with formi</w:t>
+      </w:r>
+      <w:r>
+        <w:rPr>
+          <w:rFonts w:asciiTheme="majorHAnsi" w:hAnsiTheme="majorHAnsi"/>
+          <w:sz w:val="40"/>
+          <w:szCs w:val="40"/>
+        </w:rPr>
+        <w:t>k</w:t>
+      </w:r>
+      <w:r>
+        <w:rPr>
+          <w:rFonts w:asciiTheme="majorHAnsi" w:hAnsiTheme="majorHAnsi"/>
+          <w:sz w:val="40"/>
+          <w:szCs w:val="40"/>
+        </w:rPr>
+        <w:t xml:space="preserve"> and yup package to create a document</w:t>
+      </w:r>
+      <w:r>
+        <w:rPr>
+          <w:rFonts w:asciiTheme="majorHAnsi" w:hAnsiTheme="majorHAnsi"/>
+          <w:sz w:val="40"/>
+          <w:szCs w:val="40"/>
+        </w:rPr>
+        <w:t xml:space="preserve"> fields with title, content, visibility and tag user functionality</w:t>
+      </w:r>
+    </w:p>
+    <w:p>
+      <w:pPr>
+        <w:rPr>
+          <w:rFonts w:asciiTheme="majorHAnsi" w:hAnsiTheme="majorHAnsi"/>
+          <w:sz w:val="40"/>
+          <w:szCs w:val="40"/>
+        </w:rPr>
+      </w:pPr>
+      <w:r>
+        <w:rPr>
+          <w:rFonts w:asciiTheme="majorHAnsi" w:hAnsiTheme="majorHAnsi"/>
+          <w:sz w:val="40"/>
+          <w:szCs w:val="40"/>
+        </w:rPr>
+        <w:t>Step-20: tag user functionality provides us the list of registered users and editor can tag different registered user, complete the functionality and set properties of formik form</w:t>
+      </w:r>
+      <w:r>
+        <w:rPr>
+          <w:rFonts w:asciiTheme="majorHAnsi" w:hAnsiTheme="majorHAnsi"/>
+          <w:sz w:val="40"/>
+          <w:szCs w:val="40"/>
+        </w:rPr>
+        <w:t>, like getting the form data, etc</w:t>
+      </w:r>
+      <w:r>
+        <w:rPr>
+          <w:rFonts w:asciiTheme="majorHAnsi" w:hAnsiTheme="majorHAnsi"/>
+          <w:sz w:val="40"/>
+          <w:szCs w:val="40"/>
+        </w:rPr>
+        <w:t xml:space="preserve"> </w:t>
+      </w:r>
+    </w:p>
+    <w:p>
+      <w:pPr>
+        <w:rPr>
+          <w:rFonts w:asciiTheme="majorHAnsi" w:hAnsiTheme="majorHAnsi"/>
+          <w:sz w:val="40"/>
+          <w:szCs w:val="40"/>
+        </w:rPr>
+      </w:pPr>
+    </w:p>
+    <w:p>
+      <w:pPr>
+        <w:rPr>
+          <w:rFonts w:asciiTheme="majorHAnsi" w:hAnsiTheme="majorHAnsi"/>
+          <w:sz w:val="40"/>
+          <w:szCs w:val="40"/>
+        </w:rPr>
+      </w:pPr>
+    </w:p>
+    <w:p>
+      <w:pPr>
+        <w:rPr>
+          <w:rFonts w:asciiTheme="majorHAnsi" w:hAnsiTheme="majorHAnsi"/>
+          <w:sz w:val="40"/>
+          <w:szCs w:val="40"/>
+        </w:rPr>
+      </w:pPr>
+    </w:p>
+    <w:p>
+      <w:pPr>
+        <w:rPr>
+          <w:rFonts w:asciiTheme="majorHAnsi" w:hAnsiTheme="majorHAnsi"/>
+          <w:sz w:val="40"/>
+          <w:szCs w:val="40"/>
+        </w:rPr>
+      </w:pPr>
+    </w:p>
+    <w:p>
+      <w:pPr>
+        <w:rPr>
+          <w:rFonts w:asciiTheme="majorHAnsi" w:hAnsiTheme="majorHAnsi"/>
+          <w:sz w:val="40"/>
+          <w:szCs w:val="40"/>
+        </w:rPr>
+      </w:pPr>
+    </w:p>
+    <w:p>
+      <w:pPr>
+        <w:rPr>
+          <w:rFonts w:asciiTheme="majorHAnsi" w:hAnsiTheme="majorHAnsi"/>
+          <w:sz w:val="40"/>
+          <w:szCs w:val="40"/>
+        </w:rPr>
+      </w:pPr>
+    </w:p>
+    <w:p>
+      <w:pPr>
+        <w:rPr>
+          <w:rFonts w:asciiTheme="majorHAnsi" w:hAnsiTheme="majorHAnsi"/>
+          <w:sz w:val="40"/>
+          <w:szCs w:val="40"/>
+        </w:rPr>
+      </w:pPr>
+    </w:p>
+    <w:p>
+      <w:pPr>
+        <w:rPr>
+          <w:rFonts w:asciiTheme="majorHAnsi" w:hAnsiTheme="majorHAnsi"/>
+          <w:sz w:val="40"/>
+          <w:szCs w:val="40"/>
+        </w:rPr>
+      </w:pPr>
+    </w:p>
+    <w:p>
+      <w:pPr>
+        <w:rPr>
+          <w:rFonts w:asciiTheme="majorHAnsi" w:hAnsiTheme="majorHAnsi"/>
+          <w:sz w:val="40"/>
+          <w:szCs w:val="40"/>
+        </w:rPr>
+      </w:pPr>
+    </w:p>
+    <w:p>
+      <w:pPr>
+        <w:rPr>
+          <w:rFonts w:asciiTheme="majorHAnsi" w:hAnsiTheme="majorHAnsi"/>
+          <w:sz w:val="40"/>
+          <w:szCs w:val="40"/>
+        </w:rPr>
+      </w:pPr>
+    </w:p>
+    <w:p>
+      <w:pPr>
+        <w:rPr>
+          <w:rFonts w:asciiTheme="majorHAnsi" w:hAnsiTheme="majorHAnsi"/>
+          <w:sz w:val="40"/>
+          <w:szCs w:val="40"/>
+        </w:rPr>
+      </w:pPr>
+    </w:p>
+    <w:p>
+      <w:pPr>
+        <w:rPr>
+          <w:rFonts w:asciiTheme="majorHAnsi" w:hAnsiTheme="majorHAnsi"/>
+          <w:sz w:val="40"/>
+          <w:szCs w:val="40"/>
+        </w:rPr>
+      </w:pPr>
+    </w:p>
+    <w:p>
+      <w:pPr>
+        <w:rPr>
+          <w:rFonts w:asciiTheme="majorHAnsi" w:hAnsiTheme="majorHAnsi"/>
+          <w:sz w:val="40"/>
+          <w:szCs w:val="40"/>
+        </w:rPr>
+      </w:pPr>
+    </w:p>
+    <w:p>
+      <w:pPr>
+        <w:rPr>
+          <w:rFonts w:asciiTheme="majorHAnsi" w:hAnsiTheme="majorHAnsi"/>
+          <w:sz w:val="40"/>
+          <w:szCs w:val="40"/>
+        </w:rPr>
+      </w:pPr>
+    </w:p>
+    <w:p>
+      <w:pPr>
+        <w:rPr>
+          <w:rFonts w:asciiTheme="majorHAnsi" w:hAnsiTheme="majorHAnsi"/>
+          <w:sz w:val="40"/>
+          <w:szCs w:val="40"/>
+        </w:rPr>
+      </w:pPr>
+    </w:p>
+    <w:p>
+      <w:pPr>
+        <w:rPr>
+          <w:rFonts w:asciiTheme="majorHAnsi" w:hAnsiTheme="majorHAnsi"/>
+          <w:sz w:val="40"/>
+          <w:szCs w:val="40"/>
+        </w:rPr>
+      </w:pPr>
+    </w:p>
+    <w:p>
+      <w:pPr>
+        <w:rPr>
+          <w:rFonts w:asciiTheme="majorHAnsi" w:hAnsiTheme="majorHAnsi"/>
+          <w:sz w:val="40"/>
+          <w:szCs w:val="40"/>
+        </w:rPr>
+      </w:pPr>
+    </w:p>
+    <w:p>
+      <w:pPr>
+        <w:rPr>
+          <w:rFonts w:asciiTheme="majorHAnsi" w:hAnsiTheme="majorHAnsi"/>
+          <w:sz w:val="40"/>
+          <w:szCs w:val="40"/>
+        </w:rPr>
+      </w:pPr>
+    </w:p>
+    <w:p>
+      <w:pPr>
+        <w:rPr>
+          <w:rFonts w:asciiTheme="majorHAnsi" w:hAnsiTheme="majorHAnsi"/>
+          <w:sz w:val="40"/>
+          <w:szCs w:val="40"/>
+        </w:rPr>
+      </w:pPr>
+    </w:p>
+    <w:p>
+      <w:pPr>
+        <w:rPr>
+          <w:rFonts w:asciiTheme="majorHAnsi" w:hAnsiTheme="majorHAnsi"/>
+          <w:sz w:val="40"/>
+          <w:szCs w:val="40"/>
+        </w:rPr>
+      </w:pPr>
+    </w:p>
+    <w:p>
+      <w:pPr>
+        <w:rPr>
+          <w:rFonts w:asciiTheme="majorHAnsi" w:hAnsiTheme="majorHAnsi"/>
+          <w:sz w:val="40"/>
+          <w:szCs w:val="40"/>
+        </w:rPr>
+      </w:pPr>
+    </w:p>
+    <w:p>
+      <w:pPr>
+        <w:rPr>
+          <w:rFonts w:asciiTheme="majorHAnsi" w:hAnsiTheme="majorHAnsi"/>
+          <w:sz w:val="40"/>
+          <w:szCs w:val="40"/>
+        </w:rPr>
+      </w:pPr>
+    </w:p>
+    <w:p>
+      <w:pPr>
+        <w:rPr>
+          <w:rFonts w:asciiTheme="majorHAnsi" w:hAnsiTheme="majorHAnsi"/>
+          <w:sz w:val="40"/>
+          <w:szCs w:val="40"/>
+        </w:rPr>
+      </w:pPr>
+      <w:r>
+        <w:rPr>
+          <w:rFonts w:asciiTheme="majorHAnsi" w:hAnsiTheme="majorHAnsi"/>
+          <w:sz w:val="40"/>
+          <w:szCs w:val="40"/>
+        </w:rPr>
+        <w:t>==== Moving to Server ====</w:t>
+      </w:r>
+    </w:p>
+    <w:p>
+      <w:pPr>
+        <w:rPr>
+          <w:rFonts w:asciiTheme="majorHAnsi" w:hAnsiTheme="majorHAnsi"/>
+          <w:sz w:val="40"/>
+          <w:szCs w:val="40"/>
+        </w:rPr>
+      </w:pPr>
+      <w:r>
+        <w:rPr>
+          <w:rFonts w:asciiTheme="majorHAnsi" w:hAnsiTheme="majorHAnsi"/>
+          <w:sz w:val="40"/>
+          <w:szCs w:val="40"/>
+        </w:rPr>
+        <w:t>Creating a M</w:t>
+      </w:r>
+      <w:r>
+        <w:rPr>
+          <w:rFonts w:asciiTheme="majorHAnsi" w:hAnsiTheme="majorHAnsi"/>
+          <w:sz w:val="40"/>
+          <w:szCs w:val="40"/>
+        </w:rPr>
+        <w:t>odel for Document</w:t>
+      </w:r>
+      <w:r>
+        <w:rPr>
+          <w:rFonts w:asciiTheme="majorHAnsi" w:hAnsiTheme="majorHAnsi"/>
+          <w:sz w:val="40"/>
+          <w:szCs w:val="40"/>
+        </w:rPr>
+        <w:t xml:space="preserve">, </w:t>
+      </w:r>
+      <w:r>
+        <w:rPr>
+          <w:rFonts w:asciiTheme="majorHAnsi" w:hAnsiTheme="majorHAnsi"/>
+          <w:sz w:val="40"/>
+          <w:szCs w:val="40"/>
+        </w:rPr>
+        <w:t xml:space="preserve"> with all the necessary fields then creating a </w:t>
+      </w:r>
+      <w:r>
+        <w:rPr>
+          <w:rFonts w:asciiTheme="majorHAnsi" w:hAnsiTheme="majorHAnsi"/>
+          <w:sz w:val="40"/>
+          <w:szCs w:val="40"/>
+        </w:rPr>
+        <w:t xml:space="preserve">// </w:t>
+      </w:r>
+      <w:r>
+        <w:rPr>
+          <w:rFonts w:asciiTheme="majorHAnsi" w:hAnsiTheme="majorHAnsi"/>
+          <w:sz w:val="40"/>
+          <w:szCs w:val="40"/>
+        </w:rPr>
+        <w:t>createDocument</w:t>
+      </w:r>
+      <w:r>
+        <w:rPr>
+          <w:rFonts w:asciiTheme="majorHAnsi" w:hAnsiTheme="majorHAnsi"/>
+          <w:sz w:val="40"/>
+          <w:szCs w:val="40"/>
+        </w:rPr>
+        <w:t>,</w:t>
+      </w:r>
+      <w:r>
+        <w:rPr>
+          <w:rFonts w:asciiTheme="majorHAnsi" w:hAnsiTheme="majorHAnsi"/>
+          <w:sz w:val="40"/>
+          <w:szCs w:val="40"/>
+        </w:rPr>
+        <w:t xml:space="preserve"> function in the </w:t>
+      </w:r>
+      <w:r>
+        <w:rPr>
+          <w:rFonts w:asciiTheme="majorHAnsi" w:hAnsiTheme="majorHAnsi"/>
+          <w:sz w:val="40"/>
+          <w:szCs w:val="40"/>
+        </w:rPr>
+        <w:t>// docs/</w:t>
+      </w:r>
+      <w:r>
+        <w:rPr>
+          <w:rFonts w:asciiTheme="majorHAnsi" w:hAnsiTheme="majorHAnsi"/>
+          <w:sz w:val="40"/>
+          <w:szCs w:val="40"/>
+        </w:rPr>
+        <w:t>docscontroller</w:t>
+      </w:r>
+      <w:r>
+        <w:rPr>
+          <w:rFonts w:asciiTheme="majorHAnsi" w:hAnsiTheme="majorHAnsi"/>
+          <w:sz w:val="40"/>
+          <w:szCs w:val="40"/>
+        </w:rPr>
+        <w:t>.js</w:t>
+      </w:r>
+      <w:r>
+        <w:rPr>
+          <w:rFonts w:asciiTheme="majorHAnsi" w:hAnsiTheme="majorHAnsi"/>
+          <w:sz w:val="40"/>
+          <w:szCs w:val="40"/>
+        </w:rPr>
+        <w:t>, get the model and inside the function create a new document only if user is authenticated and is a editor</w:t>
+      </w:r>
+    </w:p>
+    <w:p>
+      <w:pPr>
+        <w:rPr>
+          <w:rFonts w:asciiTheme="majorHAnsi" w:hAnsiTheme="majorHAnsi"/>
+          <w:sz w:val="40"/>
+          <w:szCs w:val="40"/>
+        </w:rPr>
+      </w:pPr>
+    </w:p>
+    <w:p>
+      <w:pPr>
+        <w:rPr>
+          <w:rFonts w:asciiTheme="majorHAnsi" w:hAnsiTheme="majorHAnsi"/>
+          <w:sz w:val="40"/>
+          <w:szCs w:val="40"/>
+        </w:rPr>
+      </w:pPr>
+      <w:r>
+        <w:rPr>
+          <w:rFonts w:asciiTheme="majorHAnsi" w:hAnsiTheme="majorHAnsi"/>
+          <w:sz w:val="40"/>
+          <w:szCs w:val="40"/>
+        </w:rPr>
+        <w:t xml:space="preserve">Also create a function to fetch all the documents </w:t>
+      </w:r>
+      <w:r>
+        <w:rPr>
+          <w:rFonts w:asciiTheme="majorHAnsi" w:hAnsiTheme="majorHAnsi"/>
+          <w:sz w:val="40"/>
+          <w:szCs w:val="40"/>
+        </w:rPr>
+        <w:t>that are public</w:t>
+      </w:r>
+      <w:r>
+        <w:rPr>
+          <w:rFonts w:asciiTheme="majorHAnsi" w:hAnsiTheme="majorHAnsi"/>
+          <w:sz w:val="40"/>
+          <w:szCs w:val="40"/>
+        </w:rPr>
+        <w:t xml:space="preserve">, </w:t>
+      </w:r>
+      <w:r>
+        <w:rPr>
+          <w:rFonts w:asciiTheme="majorHAnsi" w:hAnsiTheme="majorHAnsi"/>
+          <w:sz w:val="40"/>
+          <w:szCs w:val="40"/>
+        </w:rPr>
+        <w:t xml:space="preserve">for public listing page </w:t>
+      </w:r>
+      <w:r>
+        <w:rPr>
+          <w:rFonts w:asciiTheme="majorHAnsi" w:hAnsiTheme="majorHAnsi"/>
+          <w:sz w:val="40"/>
+          <w:szCs w:val="40"/>
+        </w:rPr>
+        <w:t>create a function to fetch all the documents where user is tagged</w:t>
+      </w:r>
+      <w:r>
+        <w:rPr>
+          <w:rFonts w:asciiTheme="majorHAnsi" w:hAnsiTheme="majorHAnsi"/>
+          <w:sz w:val="40"/>
+          <w:szCs w:val="40"/>
+        </w:rPr>
+        <w:t xml:space="preserve"> for private listing page</w:t>
+      </w:r>
+    </w:p>
+    <w:p>
+      <w:pPr>
+        <w:rPr>
+          <w:rFonts w:asciiTheme="majorHAnsi" w:hAnsiTheme="majorHAnsi"/>
+          <w:sz w:val="40"/>
+          <w:szCs w:val="40"/>
+        </w:rPr>
+      </w:pPr>
+    </w:p>
+    <w:p>
+      <w:pPr>
+        <w:rPr>
+          <w:rFonts w:asciiTheme="majorHAnsi" w:hAnsiTheme="majorHAnsi"/>
+          <w:sz w:val="40"/>
+          <w:szCs w:val="40"/>
+        </w:rPr>
+      </w:pPr>
+      <w:r>
+        <w:rPr>
+          <w:rFonts w:asciiTheme="majorHAnsi" w:hAnsiTheme="majorHAnsi"/>
+          <w:sz w:val="40"/>
+          <w:szCs w:val="40"/>
+        </w:rPr>
+        <w:t>In docs/docsRoute.js, import the createDocument controller and authMiddleware, then define a POST route at /create that uses the middleware to protect the route and only allow authenticated users (especially editors) to create documents, and finally export the router</w:t>
+      </w:r>
+    </w:p>
+    <w:p>
+      <w:pPr>
+        <w:rPr>
+          <w:rFonts w:asciiTheme="majorHAnsi" w:hAnsiTheme="majorHAnsi"/>
+          <w:sz w:val="40"/>
+          <w:szCs w:val="40"/>
+        </w:rPr>
+      </w:pPr>
+    </w:p>
+    <w:p>
+      <w:pPr>
+        <w:rPr>
+          <w:rFonts w:asciiTheme="majorHAnsi" w:hAnsiTheme="majorHAnsi"/>
+          <w:sz w:val="40"/>
+          <w:szCs w:val="40"/>
+        </w:rPr>
+      </w:pPr>
+      <w:r>
+        <w:rPr>
+          <w:rFonts w:asciiTheme="majorHAnsi" w:hAnsiTheme="majorHAnsi"/>
+          <w:sz w:val="40"/>
+          <w:szCs w:val="40"/>
+        </w:rPr>
+        <w:t xml:space="preserve">Import the router in the server file as docsRoute, and use it with the path /api/docs to handle all document-related endpoints </w:t>
+      </w:r>
+      <w:r>
+        <w:rPr>
+          <w:rFonts w:asciiTheme="majorHAnsi" w:hAnsiTheme="majorHAnsi"/>
+          <w:sz w:val="40"/>
+          <w:szCs w:val="40"/>
+        </w:rPr>
+        <w:t>\</w:t>
+      </w:r>
+    </w:p>
+    <w:p>
+      <w:pPr>
+        <w:rPr>
+          <w:rFonts w:asciiTheme="majorHAnsi" w:hAnsiTheme="majorHAnsi"/>
+          <w:sz w:val="40"/>
+          <w:szCs w:val="40"/>
+        </w:rPr>
+      </w:pPr>
+      <w:r>
+        <w:rPr>
+          <w:rFonts w:asciiTheme="majorHAnsi" w:hAnsiTheme="majorHAnsi"/>
+          <w:sz w:val="40"/>
+          <w:szCs w:val="40"/>
+        </w:rPr>
+        <w:t>==== Moving to client ====</w:t>
+      </w:r>
+    </w:p>
+    <w:p>
+      <w:pPr>
+        <w:rPr>
+          <w:rFonts w:asciiTheme="majorHAnsi" w:hAnsiTheme="majorHAnsi"/>
+          <w:sz w:val="40"/>
+          <w:szCs w:val="40"/>
+        </w:rPr>
+      </w:pPr>
     </w:p>
     <w:p>
       <w:pPr>
@@ -2199,7 +2826,6 @@
   <w:style w:type="character" w:default="1" w:styleId="DefaultParagraphFont">
     <w:name w:val="Default Paragraph Font"/>
     <w:uiPriority w:val="1"/>
-    <w:semiHidden/>
     <w:unhideWhenUsed/>
   </w:style>
   <w:style w:type="table" w:default="1" w:styleId="TableNormal">

</xml_diff>

<commit_message>
Editor panel create document functionality now working correctly completed with both frontend and backend
</commit_message>
<xml_diff>
--- a/Documentation.docx
+++ b/Documentation.docx
@@ -1272,7 +1272,25 @@
           <w:sz w:val="40"/>
           <w:szCs w:val="40"/>
         </w:rPr>
-        <w:t>, a get route for middleware with // check-auth as a endpoint and routes for login and logout</w:t>
+        <w:t xml:space="preserve">, a get route for middleware with // check-auth as </w:t>
+      </w:r>
+      <w:proofErr w:type="spellStart"/>
+      <w:r>
+        <w:rPr>
+          <w:rFonts w:asciiTheme="majorHAnsi" w:hAnsiTheme="majorHAnsi"/>
+          <w:sz w:val="40"/>
+          <w:szCs w:val="40"/>
+        </w:rPr>
+        <w:t>a</w:t>
+      </w:r>
+      <w:proofErr w:type="spellEnd"/>
+      <w:r>
+        <w:rPr>
+          <w:rFonts w:asciiTheme="majorHAnsi" w:hAnsiTheme="majorHAnsi"/>
+          <w:sz w:val="40"/>
+          <w:szCs w:val="40"/>
+        </w:rPr>
+        <w:t xml:space="preserve"> endpoint and routes for login and logout</w:t>
       </w:r>
     </w:p>
     <w:p>
@@ -1371,7 +1389,25 @@
           <w:sz w:val="40"/>
           <w:szCs w:val="40"/>
         </w:rPr>
-        <w:t>, now its time to work on editor panel, complete the editor panel header with a heading and logout button</w:t>
+        <w:t xml:space="preserve">, now </w:t>
+      </w:r>
+      <w:proofErr w:type="spellStart"/>
+      <w:r>
+        <w:rPr>
+          <w:rFonts w:asciiTheme="majorHAnsi" w:hAnsiTheme="majorHAnsi"/>
+          <w:sz w:val="40"/>
+          <w:szCs w:val="40"/>
+        </w:rPr>
+        <w:t>its</w:t>
+      </w:r>
+      <w:proofErr w:type="spellEnd"/>
+      <w:r>
+        <w:rPr>
+          <w:rFonts w:asciiTheme="majorHAnsi" w:hAnsiTheme="majorHAnsi"/>
+          <w:sz w:val="40"/>
+          <w:szCs w:val="40"/>
+        </w:rPr>
+        <w:t xml:space="preserve"> time to work on editor panel, complete the editor panel header with a heading and logout button</w:t>
       </w:r>
       <w:r>
         <w:rPr>
@@ -1396,57 +1432,228 @@
           <w:sz w:val="40"/>
           <w:szCs w:val="40"/>
         </w:rPr>
-        <w:t>Step-19: create a sheet component from schadcn, make the create button as sheet trigger, and in sheet component create a form with formi</w:t>
-      </w:r>
-      <w:r>
-        <w:rPr>
-          <w:rFonts w:asciiTheme="majorHAnsi" w:hAnsiTheme="majorHAnsi"/>
-          <w:sz w:val="40"/>
-          <w:szCs w:val="40"/>
-        </w:rPr>
-        <w:t>k</w:t>
-      </w:r>
-      <w:r>
-        <w:rPr>
-          <w:rFonts w:asciiTheme="majorHAnsi" w:hAnsiTheme="majorHAnsi"/>
-          <w:sz w:val="40"/>
-          <w:szCs w:val="40"/>
-        </w:rPr>
-        <w:t xml:space="preserve"> and yup package to create a document</w:t>
-      </w:r>
-      <w:r>
-        <w:rPr>
-          <w:rFonts w:asciiTheme="majorHAnsi" w:hAnsiTheme="majorHAnsi"/>
-          <w:sz w:val="40"/>
-          <w:szCs w:val="40"/>
-        </w:rPr>
-        <w:t xml:space="preserve"> fields with title, content, visibility and tag user functionality</w:t>
-      </w:r>
-    </w:p>
-    <w:p>
-      <w:pPr>
-        <w:rPr>
-          <w:rFonts w:asciiTheme="majorHAnsi" w:hAnsiTheme="majorHAnsi"/>
-          <w:sz w:val="40"/>
-          <w:szCs w:val="40"/>
-        </w:rPr>
-      </w:pPr>
-      <w:r>
-        <w:rPr>
-          <w:rFonts w:asciiTheme="majorHAnsi" w:hAnsiTheme="majorHAnsi"/>
-          <w:sz w:val="40"/>
-          <w:szCs w:val="40"/>
-        </w:rPr>
-        <w:t>Step-20: tag user functionality provides us the list of registered users and editor can tag different registered user, complete the functionality and set properties of formik form</w:t>
-      </w:r>
-      <w:r>
-        <w:rPr>
-          <w:rFonts w:asciiTheme="majorHAnsi" w:hAnsiTheme="majorHAnsi"/>
-          <w:sz w:val="40"/>
-          <w:szCs w:val="40"/>
-        </w:rPr>
-        <w:t>, like getting the form data, etc</w:t>
-      </w:r>
+        <w:t xml:space="preserve">Step-19: </w:t>
+      </w:r>
+      <w:r>
+        <w:rPr>
+          <w:rFonts w:asciiTheme="majorHAnsi" w:hAnsiTheme="majorHAnsi"/>
+          <w:sz w:val="40"/>
+          <w:szCs w:val="40"/>
+        </w:rPr>
+        <w:t>Create a sheet component using Shadcn UI. Use the “Create” button as the SheetTrigger. Inside the sheet, add a Formik + Yup form with fields: title, content, visibility, and tag user</w:t>
+      </w:r>
+    </w:p>
+    <w:p>
+      <w:pPr>
+        <w:rPr>
+          <w:rFonts w:asciiTheme="majorHAnsi" w:hAnsiTheme="majorHAnsi"/>
+          <w:sz w:val="40"/>
+          <w:szCs w:val="40"/>
+        </w:rPr>
+      </w:pPr>
+      <w:r>
+        <w:rPr>
+          <w:rFonts w:asciiTheme="majorHAnsi" w:hAnsiTheme="majorHAnsi"/>
+          <w:sz w:val="40"/>
+          <w:szCs w:val="40"/>
+        </w:rPr>
+        <w:t xml:space="preserve">Step-21: </w:t>
+      </w:r>
+      <w:r>
+        <w:rPr>
+          <w:rFonts w:asciiTheme="majorHAnsi" w:hAnsiTheme="majorHAnsi"/>
+          <w:sz w:val="40"/>
+          <w:szCs w:val="40"/>
+        </w:rPr>
+        <w:t>To power tag user feature, create userSlice.js. Add an asyncThunk to fetch all registered users from backend. Handle builder cases, store users in state, export the reducer, and include it in the Redux store setup</w:t>
+      </w:r>
+    </w:p>
+    <w:p>
+      <w:pPr>
+        <w:rPr>
+          <w:rFonts w:asciiTheme="majorHAnsi" w:hAnsiTheme="majorHAnsi"/>
+          <w:sz w:val="40"/>
+          <w:szCs w:val="40"/>
+        </w:rPr>
+      </w:pPr>
+      <w:r>
+        <w:rPr>
+          <w:rFonts w:asciiTheme="majorHAnsi" w:hAnsiTheme="majorHAnsi"/>
+          <w:sz w:val="40"/>
+          <w:szCs w:val="40"/>
+        </w:rPr>
+        <w:t>Step-22:</w:t>
+      </w:r>
+      <w:r>
+        <w:t xml:space="preserve"> </w:t>
+      </w:r>
+      <w:r>
+        <w:rPr>
+          <w:rFonts w:asciiTheme="majorHAnsi" w:hAnsiTheme="majorHAnsi"/>
+          <w:sz w:val="40"/>
+          <w:szCs w:val="40"/>
+        </w:rPr>
+        <w:t xml:space="preserve">Use the </w:t>
+      </w:r>
+      <w:r>
+        <w:rPr>
+          <w:rFonts w:asciiTheme="majorHAnsi" w:hAnsiTheme="majorHAnsi"/>
+          <w:sz w:val="40"/>
+          <w:szCs w:val="40"/>
+        </w:rPr>
+        <w:t xml:space="preserve">// </w:t>
+      </w:r>
+      <w:r>
+        <w:rPr>
+          <w:rFonts w:asciiTheme="majorHAnsi" w:hAnsiTheme="majorHAnsi"/>
+          <w:sz w:val="40"/>
+          <w:szCs w:val="40"/>
+        </w:rPr>
+        <w:t>fetchAllUsers</w:t>
+      </w:r>
+      <w:r>
+        <w:rPr>
+          <w:rFonts w:asciiTheme="majorHAnsi" w:hAnsiTheme="majorHAnsi"/>
+          <w:sz w:val="40"/>
+          <w:szCs w:val="40"/>
+        </w:rPr>
+        <w:t>,</w:t>
+      </w:r>
+      <w:r>
+        <w:rPr>
+          <w:rFonts w:asciiTheme="majorHAnsi" w:hAnsiTheme="majorHAnsi"/>
+          <w:sz w:val="40"/>
+          <w:szCs w:val="40"/>
+        </w:rPr>
+        <w:t xml:space="preserve"> asyncThunk inside a useEffect with dispatch, so it runs automatically when the Editor Panel loads. Use the useSelector hook to get the users data from the Redux store and pass it to the tag user component</w:t>
+      </w:r>
+    </w:p>
+    <w:p>
+      <w:pPr>
+        <w:rPr>
+          <w:rFonts w:asciiTheme="majorHAnsi" w:hAnsiTheme="majorHAnsi"/>
+          <w:sz w:val="40"/>
+          <w:szCs w:val="40"/>
+        </w:rPr>
+      </w:pPr>
+    </w:p>
+    <w:p>
+      <w:pPr>
+        <w:rPr>
+          <w:rFonts w:asciiTheme="majorHAnsi" w:hAnsiTheme="majorHAnsi"/>
+          <w:sz w:val="40"/>
+          <w:szCs w:val="40"/>
+        </w:rPr>
+      </w:pPr>
+      <w:r>
+        <w:rPr>
+          <w:rFonts w:asciiTheme="majorHAnsi" w:hAnsiTheme="majorHAnsi"/>
+          <w:sz w:val="40"/>
+          <w:szCs w:val="40"/>
+        </w:rPr>
+        <w:lastRenderedPageBreak/>
+        <w:t>Step-2</w:t>
+      </w:r>
+      <w:r>
+        <w:rPr>
+          <w:rFonts w:asciiTheme="majorHAnsi" w:hAnsiTheme="majorHAnsi"/>
+          <w:sz w:val="40"/>
+          <w:szCs w:val="40"/>
+        </w:rPr>
+        <w:t>3</w:t>
+      </w:r>
+      <w:r>
+        <w:rPr>
+          <w:rFonts w:asciiTheme="majorHAnsi" w:hAnsiTheme="majorHAnsi"/>
+          <w:sz w:val="40"/>
+          <w:szCs w:val="40"/>
+        </w:rPr>
+        <w:t xml:space="preserve">: </w:t>
+      </w:r>
+      <w:r>
+        <w:rPr>
+          <w:rFonts w:asciiTheme="majorHAnsi" w:hAnsiTheme="majorHAnsi"/>
+          <w:sz w:val="40"/>
+          <w:szCs w:val="40"/>
+        </w:rPr>
+        <w:t>Create documentSlice.js. Define an asyncThunk with POST method to send the form data to backend when editor submits the create document form</w:t>
+      </w:r>
+      <w:r>
+        <w:rPr>
+          <w:rFonts w:asciiTheme="majorHAnsi" w:hAnsiTheme="majorHAnsi"/>
+          <w:sz w:val="40"/>
+          <w:szCs w:val="40"/>
+        </w:rPr>
+        <w:t xml:space="preserve">, </w:t>
+      </w:r>
+    </w:p>
+    <w:p>
+      <w:pPr>
+        <w:rPr>
+          <w:rFonts w:asciiTheme="majorHAnsi" w:hAnsiTheme="majorHAnsi"/>
+          <w:sz w:val="40"/>
+          <w:szCs w:val="40"/>
+        </w:rPr>
+      </w:pPr>
+      <w:r>
+        <w:rPr>
+          <w:rFonts w:asciiTheme="majorHAnsi" w:hAnsiTheme="majorHAnsi"/>
+          <w:sz w:val="40"/>
+          <w:szCs w:val="40"/>
+        </w:rPr>
+        <w:t xml:space="preserve">Step-24: </w:t>
+      </w:r>
+      <w:r>
+        <w:rPr>
+          <w:rFonts w:asciiTheme="majorHAnsi" w:hAnsiTheme="majorHAnsi"/>
+          <w:sz w:val="40"/>
+          <w:szCs w:val="40"/>
+        </w:rPr>
+        <w:t>Inside Formik’s onSubmit, I dispatch createDocument with form values. If successful, I show a success toast, reset the form, and close the drawer. On failure, I show an error toast with the message</w:t>
+      </w:r>
+    </w:p>
+    <w:p>
+      <w:pPr>
+        <w:rPr>
+          <w:rFonts w:asciiTheme="majorHAnsi" w:hAnsiTheme="majorHAnsi"/>
+          <w:sz w:val="40"/>
+          <w:szCs w:val="40"/>
+        </w:rPr>
+      </w:pPr>
+      <w:r>
+        <w:rPr>
+          <w:rFonts w:asciiTheme="majorHAnsi" w:hAnsiTheme="majorHAnsi"/>
+          <w:sz w:val="40"/>
+          <w:szCs w:val="40"/>
+        </w:rPr>
+        <w:t>==== Moving to Server ====</w:t>
+      </w:r>
+    </w:p>
+    <w:p>
+      <w:pPr>
+        <w:rPr>
+          <w:rFonts w:asciiTheme="majorHAnsi" w:hAnsiTheme="majorHAnsi"/>
+          <w:sz w:val="40"/>
+          <w:szCs w:val="40"/>
+        </w:rPr>
+      </w:pPr>
+      <w:r>
+        <w:rPr>
+          <w:rFonts w:asciiTheme="majorHAnsi" w:hAnsiTheme="majorHAnsi"/>
+          <w:sz w:val="40"/>
+          <w:szCs w:val="40"/>
+        </w:rPr>
+        <w:t xml:space="preserve">Step-25: Create a Model for document, in the // docs/document.js, </w:t>
+      </w:r>
+    </w:p>
+    <w:p>
+      <w:pPr>
+        <w:rPr>
+          <w:rFonts w:asciiTheme="majorHAnsi" w:hAnsiTheme="majorHAnsi"/>
+          <w:sz w:val="40"/>
+          <w:szCs w:val="40"/>
+        </w:rPr>
+      </w:pPr>
       <w:r>
         <w:rPr>
           <w:rFonts w:asciiTheme="majorHAnsi" w:hAnsiTheme="majorHAnsi"/>
@@ -2826,6 +3033,7 @@
   <w:style w:type="character" w:default="1" w:styleId="DefaultParagraphFont">
     <w:name w:val="Default Paragraph Font"/>
     <w:uiPriority w:val="1"/>
+    <w:semiHidden/>
     <w:unhideWhenUsed/>
   </w:style>
   <w:style w:type="table" w:default="1" w:styleId="TableNormal">

</xml_diff>

<commit_message>
Currently doing the docs controller completion
</commit_message>
<xml_diff>
--- a/Documentation.docx
+++ b/Documentation.docx
@@ -1272,25 +1272,7 @@
           <w:sz w:val="40"/>
           <w:szCs w:val="40"/>
         </w:rPr>
-        <w:t xml:space="preserve">, a get route for middleware with // check-auth as </w:t>
-      </w:r>
-      <w:proofErr w:type="spellStart"/>
-      <w:r>
-        <w:rPr>
-          <w:rFonts w:asciiTheme="majorHAnsi" w:hAnsiTheme="majorHAnsi"/>
-          <w:sz w:val="40"/>
-          <w:szCs w:val="40"/>
-        </w:rPr>
-        <w:t>a</w:t>
-      </w:r>
-      <w:proofErr w:type="spellEnd"/>
-      <w:r>
-        <w:rPr>
-          <w:rFonts w:asciiTheme="majorHAnsi" w:hAnsiTheme="majorHAnsi"/>
-          <w:sz w:val="40"/>
-          <w:szCs w:val="40"/>
-        </w:rPr>
-        <w:t xml:space="preserve"> endpoint and routes for login and logout</w:t>
+        <w:t>, a get route for middleware with // check-auth as a endpoint and routes for login and logout</w:t>
       </w:r>
     </w:p>
     <w:p>
@@ -1389,25 +1371,7 @@
           <w:sz w:val="40"/>
           <w:szCs w:val="40"/>
         </w:rPr>
-        <w:t xml:space="preserve">, now </w:t>
-      </w:r>
-      <w:proofErr w:type="spellStart"/>
-      <w:r>
-        <w:rPr>
-          <w:rFonts w:asciiTheme="majorHAnsi" w:hAnsiTheme="majorHAnsi"/>
-          <w:sz w:val="40"/>
-          <w:szCs w:val="40"/>
-        </w:rPr>
-        <w:t>its</w:t>
-      </w:r>
-      <w:proofErr w:type="spellEnd"/>
-      <w:r>
-        <w:rPr>
-          <w:rFonts w:asciiTheme="majorHAnsi" w:hAnsiTheme="majorHAnsi"/>
-          <w:sz w:val="40"/>
-          <w:szCs w:val="40"/>
-        </w:rPr>
-        <w:t xml:space="preserve"> time to work on editor panel, complete the editor panel header with a heading and logout button</w:t>
+        <w:t>, now its time to work on editor panel, complete the editor panel header with a heading and logout button</w:t>
       </w:r>
       <w:r>
         <w:rPr>
@@ -1645,15 +1609,54 @@
         </w:rPr>
         <w:t xml:space="preserve">Step-25: Create a Model for document, in the // docs/document.js, </w:t>
       </w:r>
-    </w:p>
-    <w:p>
-      <w:pPr>
-        <w:rPr>
-          <w:rFonts w:asciiTheme="majorHAnsi" w:hAnsiTheme="majorHAnsi"/>
-          <w:sz w:val="40"/>
-          <w:szCs w:val="40"/>
-        </w:rPr>
-      </w:pPr>
+      <w:r>
+        <w:rPr>
+          <w:rFonts w:asciiTheme="majorHAnsi" w:hAnsiTheme="majorHAnsi"/>
+          <w:sz w:val="40"/>
+          <w:szCs w:val="40"/>
+        </w:rPr>
+        <w:t>with title, content, visibility, author, and tags array</w:t>
+      </w:r>
+      <w:r>
+        <w:rPr>
+          <w:rFonts w:asciiTheme="majorHAnsi" w:hAnsiTheme="majorHAnsi"/>
+          <w:sz w:val="40"/>
+          <w:szCs w:val="40"/>
+        </w:rPr>
+        <w:t xml:space="preserve"> containing user</w:t>
+      </w:r>
+      <w:r>
+        <w:rPr>
+          <w:rFonts w:asciiTheme="majorHAnsi" w:hAnsiTheme="majorHAnsi"/>
+          <w:sz w:val="40"/>
+          <w:szCs w:val="40"/>
+        </w:rPr>
+        <w:t>I</w:t>
+      </w:r>
+      <w:r>
+        <w:rPr>
+          <w:rFonts w:asciiTheme="majorHAnsi" w:hAnsiTheme="majorHAnsi"/>
+          <w:sz w:val="40"/>
+          <w:szCs w:val="40"/>
+        </w:rPr>
+        <w:t>ds</w:t>
+      </w:r>
+      <w:r>
+        <w:rPr>
+          <w:rFonts w:asciiTheme="majorHAnsi" w:hAnsiTheme="majorHAnsi"/>
+          <w:sz w:val="40"/>
+          <w:szCs w:val="40"/>
+        </w:rPr>
+        <w:t xml:space="preserve">, </w:t>
+      </w:r>
+      <w:r>
+        <w:rPr>
+          <w:rFonts w:asciiTheme="majorHAnsi" w:hAnsiTheme="majorHAnsi"/>
+          <w:sz w:val="40"/>
+          <w:szCs w:val="40"/>
+        </w:rPr>
+        <w:t>then create a controller for document and user</w:t>
+      </w:r>
       <w:r>
         <w:rPr>
           <w:rFonts w:asciiTheme="majorHAnsi" w:hAnsiTheme="majorHAnsi"/>
@@ -1671,236 +1674,21 @@
           <w:szCs w:val="40"/>
         </w:rPr>
       </w:pPr>
-    </w:p>
-    <w:p>
-      <w:pPr>
-        <w:rPr>
-          <w:rFonts w:asciiTheme="majorHAnsi" w:hAnsiTheme="majorHAnsi"/>
-          <w:sz w:val="40"/>
-          <w:szCs w:val="40"/>
-        </w:rPr>
-      </w:pPr>
-    </w:p>
-    <w:p>
-      <w:pPr>
-        <w:rPr>
-          <w:rFonts w:asciiTheme="majorHAnsi" w:hAnsiTheme="majorHAnsi"/>
-          <w:sz w:val="40"/>
-          <w:szCs w:val="40"/>
-        </w:rPr>
-      </w:pPr>
-    </w:p>
-    <w:p>
-      <w:pPr>
-        <w:rPr>
-          <w:rFonts w:asciiTheme="majorHAnsi" w:hAnsiTheme="majorHAnsi"/>
-          <w:sz w:val="40"/>
-          <w:szCs w:val="40"/>
-        </w:rPr>
-      </w:pPr>
-    </w:p>
-    <w:p>
-      <w:pPr>
-        <w:rPr>
-          <w:rFonts w:asciiTheme="majorHAnsi" w:hAnsiTheme="majorHAnsi"/>
-          <w:sz w:val="40"/>
-          <w:szCs w:val="40"/>
-        </w:rPr>
-      </w:pPr>
-    </w:p>
-    <w:p>
-      <w:pPr>
-        <w:rPr>
-          <w:rFonts w:asciiTheme="majorHAnsi" w:hAnsiTheme="majorHAnsi"/>
-          <w:sz w:val="40"/>
-          <w:szCs w:val="40"/>
-        </w:rPr>
-      </w:pPr>
-    </w:p>
-    <w:p>
-      <w:pPr>
-        <w:rPr>
-          <w:rFonts w:asciiTheme="majorHAnsi" w:hAnsiTheme="majorHAnsi"/>
-          <w:sz w:val="40"/>
-          <w:szCs w:val="40"/>
-        </w:rPr>
-      </w:pPr>
-    </w:p>
-    <w:p>
-      <w:pPr>
-        <w:rPr>
-          <w:rFonts w:asciiTheme="majorHAnsi" w:hAnsiTheme="majorHAnsi"/>
-          <w:sz w:val="40"/>
-          <w:szCs w:val="40"/>
-        </w:rPr>
-      </w:pPr>
-    </w:p>
-    <w:p>
-      <w:pPr>
-        <w:rPr>
-          <w:rFonts w:asciiTheme="majorHAnsi" w:hAnsiTheme="majorHAnsi"/>
-          <w:sz w:val="40"/>
-          <w:szCs w:val="40"/>
-        </w:rPr>
-      </w:pPr>
-    </w:p>
-    <w:p>
-      <w:pPr>
-        <w:rPr>
-          <w:rFonts w:asciiTheme="majorHAnsi" w:hAnsiTheme="majorHAnsi"/>
-          <w:sz w:val="40"/>
-          <w:szCs w:val="40"/>
-        </w:rPr>
-      </w:pPr>
-    </w:p>
-    <w:p>
-      <w:pPr>
-        <w:rPr>
-          <w:rFonts w:asciiTheme="majorHAnsi" w:hAnsiTheme="majorHAnsi"/>
-          <w:sz w:val="40"/>
-          <w:szCs w:val="40"/>
-        </w:rPr>
-      </w:pPr>
-    </w:p>
-    <w:p>
-      <w:pPr>
-        <w:rPr>
-          <w:rFonts w:asciiTheme="majorHAnsi" w:hAnsiTheme="majorHAnsi"/>
-          <w:sz w:val="40"/>
-          <w:szCs w:val="40"/>
-        </w:rPr>
-      </w:pPr>
-    </w:p>
-    <w:p>
-      <w:pPr>
-        <w:rPr>
-          <w:rFonts w:asciiTheme="majorHAnsi" w:hAnsiTheme="majorHAnsi"/>
-          <w:sz w:val="40"/>
-          <w:szCs w:val="40"/>
-        </w:rPr>
-      </w:pPr>
-    </w:p>
-    <w:p>
-      <w:pPr>
-        <w:rPr>
-          <w:rFonts w:asciiTheme="majorHAnsi" w:hAnsiTheme="majorHAnsi"/>
-          <w:sz w:val="40"/>
-          <w:szCs w:val="40"/>
-        </w:rPr>
-      </w:pPr>
-    </w:p>
-    <w:p>
-      <w:pPr>
-        <w:rPr>
-          <w:rFonts w:asciiTheme="majorHAnsi" w:hAnsiTheme="majorHAnsi"/>
-          <w:sz w:val="40"/>
-          <w:szCs w:val="40"/>
-        </w:rPr>
-      </w:pPr>
-    </w:p>
-    <w:p>
-      <w:pPr>
-        <w:rPr>
-          <w:rFonts w:asciiTheme="majorHAnsi" w:hAnsiTheme="majorHAnsi"/>
-          <w:sz w:val="40"/>
-          <w:szCs w:val="40"/>
-        </w:rPr>
-      </w:pPr>
-    </w:p>
-    <w:p>
-      <w:pPr>
-        <w:rPr>
-          <w:rFonts w:asciiTheme="majorHAnsi" w:hAnsiTheme="majorHAnsi"/>
-          <w:sz w:val="40"/>
-          <w:szCs w:val="40"/>
-        </w:rPr>
-      </w:pPr>
-    </w:p>
-    <w:p>
-      <w:pPr>
-        <w:rPr>
-          <w:rFonts w:asciiTheme="majorHAnsi" w:hAnsiTheme="majorHAnsi"/>
-          <w:sz w:val="40"/>
-          <w:szCs w:val="40"/>
-        </w:rPr>
-      </w:pPr>
-    </w:p>
-    <w:p>
-      <w:pPr>
-        <w:rPr>
-          <w:rFonts w:asciiTheme="majorHAnsi" w:hAnsiTheme="majorHAnsi"/>
-          <w:sz w:val="40"/>
-          <w:szCs w:val="40"/>
-        </w:rPr>
-      </w:pPr>
-    </w:p>
-    <w:p>
-      <w:pPr>
-        <w:rPr>
-          <w:rFonts w:asciiTheme="majorHAnsi" w:hAnsiTheme="majorHAnsi"/>
-          <w:sz w:val="40"/>
-          <w:szCs w:val="40"/>
-        </w:rPr>
-      </w:pPr>
-    </w:p>
-    <w:p>
-      <w:pPr>
-        <w:rPr>
-          <w:rFonts w:asciiTheme="majorHAnsi" w:hAnsiTheme="majorHAnsi"/>
-          <w:sz w:val="40"/>
-          <w:szCs w:val="40"/>
-        </w:rPr>
-      </w:pPr>
-    </w:p>
-    <w:p>
-      <w:pPr>
-        <w:rPr>
-          <w:rFonts w:asciiTheme="majorHAnsi" w:hAnsiTheme="majorHAnsi"/>
-          <w:sz w:val="40"/>
-          <w:szCs w:val="40"/>
-        </w:rPr>
-      </w:pPr>
-    </w:p>
-    <w:p>
-      <w:pPr>
-        <w:rPr>
-          <w:rFonts w:asciiTheme="majorHAnsi" w:hAnsiTheme="majorHAnsi"/>
-          <w:sz w:val="40"/>
-          <w:szCs w:val="40"/>
-        </w:rPr>
-      </w:pPr>
-      <w:r>
-        <w:rPr>
-          <w:rFonts w:asciiTheme="majorHAnsi" w:hAnsiTheme="majorHAnsi"/>
-          <w:sz w:val="40"/>
-          <w:szCs w:val="40"/>
-        </w:rPr>
-        <w:t>==== Moving to Server ====</w:t>
-      </w:r>
-    </w:p>
-    <w:p>
-      <w:pPr>
-        <w:rPr>
-          <w:rFonts w:asciiTheme="majorHAnsi" w:hAnsiTheme="majorHAnsi"/>
-          <w:sz w:val="40"/>
-          <w:szCs w:val="40"/>
-        </w:rPr>
-      </w:pPr>
-      <w:r>
-        <w:rPr>
-          <w:rFonts w:asciiTheme="majorHAnsi" w:hAnsiTheme="majorHAnsi"/>
-          <w:sz w:val="40"/>
-          <w:szCs w:val="40"/>
-        </w:rPr>
-        <w:t>Creating a M</w:t>
-      </w:r>
-      <w:r>
-        <w:rPr>
-          <w:rFonts w:asciiTheme="majorHAnsi" w:hAnsiTheme="majorHAnsi"/>
-          <w:sz w:val="40"/>
-          <w:szCs w:val="40"/>
-        </w:rPr>
-        <w:t>odel for Document</w:t>
+      <w:r>
+        <w:rPr>
+          <w:rFonts w:asciiTheme="majorHAnsi" w:hAnsiTheme="majorHAnsi"/>
+          <w:sz w:val="40"/>
+          <w:szCs w:val="40"/>
+        </w:rPr>
+        <w:t xml:space="preserve">Step-26: In the docsController </w:t>
+      </w:r>
+      <w:r>
+        <w:rPr>
+          <w:rFonts w:asciiTheme="majorHAnsi" w:hAnsiTheme="majorHAnsi"/>
+          <w:sz w:val="40"/>
+          <w:szCs w:val="40"/>
+        </w:rPr>
+        <w:t>create a // createDocument</w:t>
       </w:r>
       <w:r>
         <w:rPr>
@@ -1916,23 +1704,39 @@
           <w:sz w:val="40"/>
           <w:szCs w:val="40"/>
         </w:rPr>
-        <w:t xml:space="preserve"> with all the necessary fields then creating a </w:t>
-      </w:r>
-      <w:r>
-        <w:rPr>
-          <w:rFonts w:asciiTheme="majorHAnsi" w:hAnsiTheme="majorHAnsi"/>
-          <w:sz w:val="40"/>
-          <w:szCs w:val="40"/>
-        </w:rPr>
-        <w:t xml:space="preserve">// </w:t>
-      </w:r>
-      <w:r>
-        <w:rPr>
-          <w:rFonts w:asciiTheme="majorHAnsi" w:hAnsiTheme="majorHAnsi"/>
-          <w:sz w:val="40"/>
-          <w:szCs w:val="40"/>
-        </w:rPr>
-        <w:t>createDocument</w:t>
+        <w:t>function</w:t>
+      </w:r>
+      <w:r>
+        <w:rPr>
+          <w:rFonts w:asciiTheme="majorHAnsi" w:hAnsiTheme="majorHAnsi"/>
+          <w:sz w:val="40"/>
+          <w:szCs w:val="40"/>
+        </w:rPr>
+        <w:t>, in then get the data from the req.body</w:t>
+      </w:r>
+      <w:r>
+        <w:rPr>
+          <w:rFonts w:asciiTheme="majorHAnsi" w:hAnsiTheme="majorHAnsi"/>
+          <w:sz w:val="40"/>
+          <w:szCs w:val="40"/>
+        </w:rPr>
+        <w:t xml:space="preserve"> also the user</w:t>
+      </w:r>
+      <w:r>
+        <w:rPr>
+          <w:rFonts w:asciiTheme="majorHAnsi" w:hAnsiTheme="majorHAnsi"/>
+          <w:sz w:val="40"/>
+          <w:szCs w:val="40"/>
+        </w:rPr>
+        <w:t>, create a new document with the Model imported from // Documen</w:t>
+      </w:r>
+      <w:r>
+        <w:rPr>
+          <w:rFonts w:asciiTheme="majorHAnsi" w:hAnsiTheme="majorHAnsi"/>
+          <w:sz w:val="40"/>
+          <w:szCs w:val="40"/>
+        </w:rPr>
+        <w:t>t.js</w:t>
       </w:r>
       <w:r>
         <w:rPr>
@@ -1948,73 +1752,147 @@
           <w:sz w:val="40"/>
           <w:szCs w:val="40"/>
         </w:rPr>
-        <w:t xml:space="preserve"> function in the </w:t>
-      </w:r>
-      <w:r>
-        <w:rPr>
-          <w:rFonts w:asciiTheme="majorHAnsi" w:hAnsiTheme="majorHAnsi"/>
-          <w:sz w:val="40"/>
-          <w:szCs w:val="40"/>
-        </w:rPr>
-        <w:t>// docs/</w:t>
-      </w:r>
-      <w:r>
-        <w:rPr>
-          <w:rFonts w:asciiTheme="majorHAnsi" w:hAnsiTheme="majorHAnsi"/>
-          <w:sz w:val="40"/>
-          <w:szCs w:val="40"/>
-        </w:rPr>
-        <w:t>docscontroller</w:t>
-      </w:r>
-      <w:r>
-        <w:rPr>
-          <w:rFonts w:asciiTheme="majorHAnsi" w:hAnsiTheme="majorHAnsi"/>
-          <w:sz w:val="40"/>
-          <w:szCs w:val="40"/>
-        </w:rPr>
-        <w:t>.js</w:t>
-      </w:r>
-      <w:r>
-        <w:rPr>
-          <w:rFonts w:asciiTheme="majorHAnsi" w:hAnsiTheme="majorHAnsi"/>
-          <w:sz w:val="40"/>
-          <w:szCs w:val="40"/>
-        </w:rPr>
-        <w:t>, get the model and inside the function create a new document only if user is authenticated and is a editor</w:t>
-      </w:r>
-    </w:p>
-    <w:p>
-      <w:pPr>
-        <w:rPr>
-          <w:rFonts w:asciiTheme="majorHAnsi" w:hAnsiTheme="majorHAnsi"/>
-          <w:sz w:val="40"/>
-          <w:szCs w:val="40"/>
-        </w:rPr>
-      </w:pPr>
-    </w:p>
-    <w:p>
-      <w:pPr>
-        <w:rPr>
-          <w:rFonts w:asciiTheme="majorHAnsi" w:hAnsiTheme="majorHAnsi"/>
-          <w:sz w:val="40"/>
-          <w:szCs w:val="40"/>
-        </w:rPr>
-      </w:pPr>
-      <w:r>
-        <w:rPr>
-          <w:rFonts w:asciiTheme="majorHAnsi" w:hAnsiTheme="majorHAnsi"/>
-          <w:sz w:val="40"/>
-          <w:szCs w:val="40"/>
-        </w:rPr>
-        <w:t xml:space="preserve">Also create a function to fetch all the documents </w:t>
-      </w:r>
-      <w:r>
-        <w:rPr>
-          <w:rFonts w:asciiTheme="majorHAnsi" w:hAnsiTheme="majorHAnsi"/>
-          <w:sz w:val="40"/>
-          <w:szCs w:val="40"/>
-        </w:rPr>
-        <w:t>that are public</w:t>
+        <w:t xml:space="preserve"> with all the fields, author will be the User.id </w:t>
+      </w:r>
+      <w:r>
+        <w:rPr>
+          <w:rFonts w:asciiTheme="majorHAnsi" w:hAnsiTheme="majorHAnsi"/>
+          <w:sz w:val="40"/>
+          <w:szCs w:val="40"/>
+        </w:rPr>
+        <w:t>then save the document in the databas</w:t>
+      </w:r>
+      <w:r>
+        <w:rPr>
+          <w:rFonts w:asciiTheme="majorHAnsi" w:hAnsiTheme="majorHAnsi"/>
+          <w:sz w:val="40"/>
+          <w:szCs w:val="40"/>
+        </w:rPr>
+        <w:t>e at</w:t>
+      </w:r>
+      <w:r>
+        <w:rPr>
+          <w:rFonts w:asciiTheme="majorHAnsi" w:hAnsiTheme="majorHAnsi"/>
+          <w:sz w:val="40"/>
+          <w:szCs w:val="40"/>
+        </w:rPr>
+        <w:t xml:space="preserve"> </w:t>
+      </w:r>
+      <w:r>
+        <w:rPr>
+          <w:rFonts w:asciiTheme="majorHAnsi" w:hAnsiTheme="majorHAnsi"/>
+          <w:sz w:val="40"/>
+          <w:szCs w:val="40"/>
+        </w:rPr>
+        <w:t>last create a document and export the function</w:t>
+      </w:r>
+    </w:p>
+    <w:p>
+      <w:pPr>
+        <w:rPr>
+          <w:rFonts w:asciiTheme="majorHAnsi" w:hAnsiTheme="majorHAnsi"/>
+          <w:sz w:val="40"/>
+          <w:szCs w:val="40"/>
+        </w:rPr>
+      </w:pPr>
+      <w:r>
+        <w:rPr>
+          <w:rFonts w:asciiTheme="majorHAnsi" w:hAnsiTheme="majorHAnsi"/>
+          <w:sz w:val="40"/>
+          <w:szCs w:val="40"/>
+        </w:rPr>
+        <w:t>Step-27</w:t>
+      </w:r>
+      <w:r>
+        <w:rPr>
+          <w:rFonts w:asciiTheme="majorHAnsi" w:hAnsiTheme="majorHAnsi"/>
+          <w:sz w:val="40"/>
+          <w:szCs w:val="40"/>
+        </w:rPr>
+        <w:t>:</w:t>
+      </w:r>
+      <w:r>
+        <w:rPr>
+          <w:rFonts w:asciiTheme="majorHAnsi" w:hAnsiTheme="majorHAnsi"/>
+          <w:sz w:val="40"/>
+          <w:szCs w:val="40"/>
+        </w:rPr>
+        <w:t xml:space="preserve"> In the userController, create a getAllUsers function that fetches all users from the database using User.find({}), then sends a success response with the user data. Handle errors by logging them and sending a 500 status with an error message</w:t>
+      </w:r>
+    </w:p>
+    <w:p>
+      <w:pPr>
+        <w:rPr>
+          <w:rFonts w:asciiTheme="majorHAnsi" w:hAnsiTheme="majorHAnsi"/>
+          <w:sz w:val="40"/>
+          <w:szCs w:val="40"/>
+        </w:rPr>
+      </w:pPr>
+      <w:r>
+        <w:rPr>
+          <w:rFonts w:asciiTheme="majorHAnsi" w:hAnsiTheme="majorHAnsi"/>
+          <w:sz w:val="40"/>
+          <w:szCs w:val="40"/>
+        </w:rPr>
+        <w:t>Step-28:</w:t>
+      </w:r>
+      <w:r>
+        <w:rPr>
+          <w:rFonts w:asciiTheme="majorHAnsi" w:hAnsiTheme="majorHAnsi"/>
+          <w:sz w:val="40"/>
+          <w:szCs w:val="40"/>
+        </w:rPr>
+        <w:t xml:space="preserve"> </w:t>
+      </w:r>
+      <w:r>
+        <w:rPr>
+          <w:rFonts w:asciiTheme="majorHAnsi" w:hAnsiTheme="majorHAnsi"/>
+          <w:sz w:val="40"/>
+          <w:szCs w:val="40"/>
+        </w:rPr>
+        <w:t>Create routes for documents and authentication by importing express and controllers, then define POST routes for document creation with authMiddleware, and routes for register, login, logout, and check-auth with corresponding controller functions</w:t>
+      </w:r>
+      <w:r>
+        <w:rPr>
+          <w:rFonts w:asciiTheme="majorHAnsi" w:hAnsiTheme="majorHAnsi"/>
+          <w:sz w:val="40"/>
+          <w:szCs w:val="40"/>
+        </w:rPr>
+        <w:t>, then at last configure the server</w:t>
+      </w:r>
+    </w:p>
+    <w:p>
+      <w:pPr>
+        <w:rPr>
+          <w:rFonts w:asciiTheme="majorHAnsi" w:hAnsiTheme="majorHAnsi"/>
+          <w:sz w:val="40"/>
+          <w:szCs w:val="40"/>
+        </w:rPr>
+      </w:pPr>
+      <w:r>
+        <w:rPr>
+          <w:rFonts w:asciiTheme="majorHAnsi" w:hAnsiTheme="majorHAnsi"/>
+          <w:sz w:val="40"/>
+          <w:szCs w:val="40"/>
+        </w:rPr>
+        <w:lastRenderedPageBreak/>
+        <w:t>Step-29: Create document functionality completed</w:t>
+      </w:r>
+      <w:r>
+        <w:rPr>
+          <w:rFonts w:asciiTheme="majorHAnsi" w:hAnsiTheme="majorHAnsi"/>
+          <w:sz w:val="40"/>
+          <w:szCs w:val="40"/>
+        </w:rPr>
+        <w:t>, now moving to fetch the public documents and displaying them in public page</w:t>
+      </w:r>
+      <w:r>
+        <w:rPr>
+          <w:rFonts w:asciiTheme="majorHAnsi" w:hAnsiTheme="majorHAnsi"/>
+          <w:sz w:val="40"/>
+          <w:szCs w:val="40"/>
+        </w:rPr>
+        <w:t xml:space="preserve"> similarly for private page</w:t>
       </w:r>
       <w:r>
         <w:rPr>
@@ -2030,100 +1908,24 @@
           <w:sz w:val="40"/>
           <w:szCs w:val="40"/>
         </w:rPr>
-        <w:t xml:space="preserve">for public listing page </w:t>
-      </w:r>
-      <w:r>
-        <w:rPr>
-          <w:rFonts w:asciiTheme="majorHAnsi" w:hAnsiTheme="majorHAnsi"/>
-          <w:sz w:val="40"/>
-          <w:szCs w:val="40"/>
-        </w:rPr>
-        <w:t>create a function to fetch all the documents where user is tagged</w:t>
-      </w:r>
-      <w:r>
-        <w:rPr>
-          <w:rFonts w:asciiTheme="majorHAnsi" w:hAnsiTheme="majorHAnsi"/>
-          <w:sz w:val="40"/>
-          <w:szCs w:val="40"/>
-        </w:rPr>
-        <w:t xml:space="preserve"> for private listing page</w:t>
-      </w:r>
-    </w:p>
-    <w:p>
-      <w:pPr>
-        <w:rPr>
-          <w:rFonts w:asciiTheme="majorHAnsi" w:hAnsiTheme="majorHAnsi"/>
-          <w:sz w:val="40"/>
-          <w:szCs w:val="40"/>
-        </w:rPr>
-      </w:pPr>
-    </w:p>
-    <w:p>
-      <w:pPr>
-        <w:rPr>
-          <w:rFonts w:asciiTheme="majorHAnsi" w:hAnsiTheme="majorHAnsi"/>
-          <w:sz w:val="40"/>
-          <w:szCs w:val="40"/>
-        </w:rPr>
-      </w:pPr>
-      <w:r>
-        <w:rPr>
-          <w:rFonts w:asciiTheme="majorHAnsi" w:hAnsiTheme="majorHAnsi"/>
-          <w:sz w:val="40"/>
-          <w:szCs w:val="40"/>
-        </w:rPr>
-        <w:t>In docs/docsRoute.js, import the createDocument controller and authMiddleware, then define a POST route at /create that uses the middleware to protect the route and only allow authenticated users (especially editors) to create documents, and finally export the router</w:t>
-      </w:r>
-    </w:p>
-    <w:p>
-      <w:pPr>
-        <w:rPr>
-          <w:rFonts w:asciiTheme="majorHAnsi" w:hAnsiTheme="majorHAnsi"/>
-          <w:sz w:val="40"/>
-          <w:szCs w:val="40"/>
-        </w:rPr>
-      </w:pPr>
-    </w:p>
-    <w:p>
-      <w:pPr>
-        <w:rPr>
-          <w:rFonts w:asciiTheme="majorHAnsi" w:hAnsiTheme="majorHAnsi"/>
-          <w:sz w:val="40"/>
-          <w:szCs w:val="40"/>
-        </w:rPr>
-      </w:pPr>
-      <w:r>
-        <w:rPr>
-          <w:rFonts w:asciiTheme="majorHAnsi" w:hAnsiTheme="majorHAnsi"/>
-          <w:sz w:val="40"/>
-          <w:szCs w:val="40"/>
-        </w:rPr>
-        <w:t xml:space="preserve">Import the router in the server file as docsRoute, and use it with the path /api/docs to handle all document-related endpoints </w:t>
-      </w:r>
-      <w:r>
-        <w:rPr>
-          <w:rFonts w:asciiTheme="majorHAnsi" w:hAnsiTheme="majorHAnsi"/>
-          <w:sz w:val="40"/>
-          <w:szCs w:val="40"/>
-        </w:rPr>
-        <w:t>\</w:t>
-      </w:r>
-    </w:p>
-    <w:p>
-      <w:pPr>
-        <w:rPr>
-          <w:rFonts w:asciiTheme="majorHAnsi" w:hAnsiTheme="majorHAnsi"/>
-          <w:sz w:val="40"/>
-          <w:szCs w:val="40"/>
-        </w:rPr>
-      </w:pPr>
-      <w:r>
-        <w:rPr>
-          <w:rFonts w:asciiTheme="majorHAnsi" w:hAnsiTheme="majorHAnsi"/>
-          <w:sz w:val="40"/>
-          <w:szCs w:val="40"/>
-        </w:rPr>
-        <w:t>==== Moving to client ====</w:t>
+        <w:t>fetch all the documents that editor has been created and displaying them in the editorPanel, add adding a edit and delete functionality to them</w:t>
+      </w:r>
+    </w:p>
+    <w:p>
+      <w:pPr>
+        <w:rPr>
+          <w:rFonts w:asciiTheme="majorHAnsi" w:hAnsiTheme="majorHAnsi"/>
+          <w:sz w:val="40"/>
+          <w:szCs w:val="40"/>
+        </w:rPr>
+      </w:pPr>
+      <w:r>
+        <w:rPr>
+          <w:rFonts w:asciiTheme="majorHAnsi" w:hAnsiTheme="majorHAnsi"/>
+          <w:sz w:val="40"/>
+          <w:szCs w:val="40"/>
+        </w:rPr>
+        <w:t xml:space="preserve">Step 30: </w:t>
       </w:r>
     </w:p>
     <w:p>
@@ -3033,7 +2835,6 @@
   <w:style w:type="character" w:default="1" w:styleId="DefaultParagraphFont">
     <w:name w:val="Default Paragraph Font"/>
     <w:uiPriority w:val="1"/>
-    <w:semiHidden/>
     <w:unhideWhenUsed/>
   </w:style>
   <w:style w:type="table" w:default="1" w:styleId="TableNormal">

</xml_diff>